<commit_message>
hw 4 - programming done
</commit_message>
<xml_diff>
--- a/EX4/Report.docx
+++ b/EX4/Report.docx
@@ -682,6 +682,94 @@
           <w:rtl/>
         </w:rPr>
       </w:pPr>
+      <w:r>
+        <w:rPr>
+          <w:rtl/>
+        </w:rPr>
+        <w:br/>
+      </w:r>
+      <w:r>
+        <w:rPr>
+          <w:rFonts w:hint="cs"/>
+          <w:rtl/>
+        </w:rPr>
+        <w:t>התוצאות הללו הגיוניות כיוון שבטסט זה רץ רק חוט אחד בכל מקרה והשימוש במנעולים מסובכים גורם לביצועים הרבה פחות טובים כי מתבזבז זמן רב בטיפול במנגנוני הנעילה והשיחרור של המנעולים דבר שגורם לתפוקה הרבה יותר נמוכה מאשר לריצה הסדרתית שבה הזמן הזה מנוצל לביצוע הפעולה הרצויה במקרה זה הגדלת המונה.</w:t>
+      </w:r>
+      <w:r>
+        <w:rPr>
+          <w:rtl/>
+        </w:rPr>
+        <w:br/>
+      </w:r>
+      <w:r>
+        <w:rPr>
+          <w:rFonts w:hint="cs"/>
+          <w:rtl/>
+        </w:rPr>
+        <w:t xml:space="preserve">ניתן גם לראות שככל שמנגנון הנעילה מסובך יותר ב </w:t>
+      </w:r>
+      <w:r>
+        <w:rPr>
+          <w:rFonts w:hint="cs"/>
+        </w:rPr>
+        <w:t>CLH</w:t>
+      </w:r>
+      <w:r>
+        <w:rPr>
+          <w:rFonts w:hint="cs"/>
+          <w:rtl/>
+        </w:rPr>
+        <w:t xml:space="preserve"> וב </w:t>
+      </w:r>
+      <w:r>
+        <w:rPr>
+          <w:rFonts w:hint="cs"/>
+        </w:rPr>
+        <w:t>MCS</w:t>
+      </w:r>
+      <w:r>
+        <w:rPr>
+          <w:rFonts w:hint="cs"/>
+          <w:rtl/>
+        </w:rPr>
+        <w:t xml:space="preserve"> התפוקה שלהם הכי קטנה לעומת מנעולים פשוטים יותר כמו </w:t>
+      </w:r>
+      <w:r>
+        <w:rPr>
+          <w:rFonts w:hint="cs"/>
+        </w:rPr>
+        <w:t>TAS</w:t>
+      </w:r>
+      <w:r>
+        <w:rPr>
+          <w:rFonts w:hint="cs"/>
+          <w:rtl/>
+        </w:rPr>
+        <w:t xml:space="preserve"> ו </w:t>
+      </w:r>
+      <w:r>
+        <w:rPr>
+          <w:rFonts w:hint="cs"/>
+        </w:rPr>
+        <w:t>BECKOFF</w:t>
+      </w:r>
+      <w:r>
+        <w:rPr>
+          <w:rFonts w:hint="cs"/>
+          <w:rtl/>
+        </w:rPr>
+        <w:t xml:space="preserve"> שלהם ביצועים יותר טובים.</w:t>
+      </w:r>
+    </w:p>
+    <w:p>
+      <w:pPr>
+        <w:tabs>
+          <w:tab w:val="left" w:pos="6249"/>
+        </w:tabs>
+        <w:rPr>
+          <w:rtl/>
+        </w:rPr>
+      </w:pPr>
     </w:p>
     <w:p>
       <w:pPr>
@@ -2035,6 +2123,7 @@
           <w:noProof/>
           <w:rtl/>
         </w:rPr>
+        <w:lastRenderedPageBreak/>
         <w:drawing>
           <wp:inline distT="0" distB="0" distL="0" distR="0">
             <wp:extent cx="5274310" cy="3221358"/>
@@ -2125,6 +2214,52 @@
               </w:rPr>
               <w:t>), עובדה שמצביעה על כך כי המימושים המסובכים יותר יעילים במספר חוטים גדול.</w:t>
             </w:r>
+            <w:r>
+              <w:rPr>
+                <w:rFonts w:ascii="Arial" w:eastAsia="Times New Roman" w:hAnsi="Arial" w:cs="Arial"/>
+                <w:color w:val="000000"/>
+                <w:rtl/>
+              </w:rPr>
+              <w:br/>
+            </w:r>
+            <w:r>
+              <w:rPr>
+                <w:rFonts w:ascii="Arial" w:eastAsia="Times New Roman" w:hAnsi="Arial" w:cs="Arial" w:hint="cs"/>
+                <w:color w:val="000000"/>
+                <w:rtl/>
+              </w:rPr>
+              <w:t xml:space="preserve">נצפה גם לראות במימושים המסובכים יותר של </w:t>
+            </w:r>
+            <w:r>
+              <w:rPr>
+                <w:rFonts w:ascii="Arial" w:eastAsia="Times New Roman" w:hAnsi="Arial" w:cs="Arial" w:hint="cs"/>
+                <w:color w:val="000000"/>
+              </w:rPr>
+              <w:t>CLH</w:t>
+            </w:r>
+            <w:r>
+              <w:rPr>
+                <w:rFonts w:ascii="Arial" w:eastAsia="Times New Roman" w:hAnsi="Arial" w:cs="Arial" w:hint="cs"/>
+                <w:color w:val="000000"/>
+                <w:rtl/>
+              </w:rPr>
+              <w:t xml:space="preserve"> ו </w:t>
+            </w:r>
+            <w:r>
+              <w:rPr>
+                <w:rFonts w:ascii="Arial" w:eastAsia="Times New Roman" w:hAnsi="Arial" w:cs="Arial" w:hint="cs"/>
+                <w:color w:val="000000"/>
+              </w:rPr>
+              <w:t>MCS</w:t>
+            </w:r>
+            <w:r>
+              <w:rPr>
+                <w:rFonts w:ascii="Arial" w:eastAsia="Times New Roman" w:hAnsi="Arial" w:cs="Arial" w:hint="cs"/>
+                <w:color w:val="000000"/>
+                <w:rtl/>
+              </w:rPr>
+              <w:t xml:space="preserve"> שמנהלים תור שיהיה יותר הגינות בין החוטים.</w:t>
+            </w:r>
           </w:p>
         </w:tc>
       </w:tr>
@@ -2160,7 +2295,6 @@
                 <w:color w:val="000000"/>
                 <w:rtl/>
               </w:rPr>
-              <w:lastRenderedPageBreak/>
               <w:t xml:space="preserve">עבור 8,64 חוטים אנו רואים כי היעילות של </w:t>
             </w:r>
             <w:r>
@@ -2353,6 +2487,1320 @@
         </w:rPr>
       </w:pPr>
     </w:p>
+    <w:tbl>
+      <w:tblPr>
+        <w:tblStyle w:val="a6"/>
+        <w:tblpPr w:leftFromText="180" w:rightFromText="180" w:vertAnchor="text" w:horzAnchor="page" w:tblpX="6298" w:tblpY="355"/>
+        <w:bidiVisual/>
+        <w:tblW w:w="0" w:type="auto"/>
+        <w:tblLook w:val="04A0"/>
+      </w:tblPr>
+      <w:tblGrid>
+        <w:gridCol w:w="827"/>
+        <w:gridCol w:w="1164"/>
+      </w:tblGrid>
+      <w:tr>
+        <w:trPr>
+          <w:trHeight w:val="242"/>
+        </w:trPr>
+        <w:tc>
+          <w:tcPr>
+            <w:tcW w:w="1991" w:type="dxa"/>
+            <w:gridSpan w:val="2"/>
+          </w:tcPr>
+          <w:p>
+            <w:pPr>
+              <w:pStyle w:val="a5"/>
+              <w:tabs>
+                <w:tab w:val="left" w:pos="6249"/>
+              </w:tabs>
+              <w:ind w:left="0"/>
+            </w:pPr>
+            <w:r>
+              <w:t>BECKOFF</w:t>
+            </w:r>
+          </w:p>
+        </w:tc>
+      </w:tr>
+      <w:tr>
+        <w:trPr>
+          <w:trHeight w:val="254"/>
+        </w:trPr>
+        <w:tc>
+          <w:tcPr>
+            <w:tcW w:w="827" w:type="dxa"/>
+          </w:tcPr>
+          <w:p>
+            <w:pPr>
+              <w:pStyle w:val="a5"/>
+              <w:tabs>
+                <w:tab w:val="left" w:pos="6249"/>
+              </w:tabs>
+              <w:ind w:left="0"/>
+              <w:rPr>
+                <w:rtl/>
+              </w:rPr>
+            </w:pPr>
+            <w:r>
+              <w:t>Inc/ms</w:t>
+            </w:r>
+          </w:p>
+        </w:tc>
+        <w:tc>
+          <w:tcPr>
+            <w:tcW w:w="1164" w:type="dxa"/>
+          </w:tcPr>
+          <w:p>
+            <w:pPr>
+              <w:pStyle w:val="a5"/>
+              <w:tabs>
+                <w:tab w:val="left" w:pos="6249"/>
+              </w:tabs>
+              <w:ind w:left="0"/>
+              <w:rPr>
+                <w:rtl/>
+              </w:rPr>
+            </w:pPr>
+            <w:r>
+              <w:t>deviation</w:t>
+            </w:r>
+          </w:p>
+        </w:tc>
+      </w:tr>
+      <w:tr>
+        <w:trPr>
+          <w:trHeight w:val="254"/>
+        </w:trPr>
+        <w:tc>
+          <w:tcPr>
+            <w:tcW w:w="827" w:type="dxa"/>
+          </w:tcPr>
+          <w:p>
+            <w:pPr>
+              <w:bidi w:val="0"/>
+              <w:rPr>
+                <w:rFonts w:ascii="Calibri" w:hAnsi="Calibri"/>
+                <w:color w:val="000000"/>
+                <w:rtl/>
+              </w:rPr>
+            </w:pPr>
+            <w:r>
+              <w:rPr>
+                <w:rFonts w:ascii="Calibri" w:hAnsi="Calibri"/>
+                <w:color w:val="000000"/>
+              </w:rPr>
+              <w:t>11589</w:t>
+            </w:r>
+          </w:p>
+        </w:tc>
+        <w:tc>
+          <w:tcPr>
+            <w:tcW w:w="1164" w:type="dxa"/>
+          </w:tcPr>
+          <w:p>
+            <w:pPr>
+              <w:bidi w:val="0"/>
+              <w:rPr>
+                <w:rFonts w:ascii="Calibri" w:hAnsi="Calibri"/>
+                <w:color w:val="000000"/>
+                <w:rtl/>
+              </w:rPr>
+            </w:pPr>
+            <w:r>
+              <w:rPr>
+                <w:rFonts w:ascii="Calibri" w:hAnsi="Calibri"/>
+                <w:color w:val="000000"/>
+              </w:rPr>
+              <w:t>297189.</w:t>
+            </w:r>
+            <w:r>
+              <w:rPr>
+                <w:rFonts w:ascii="Calibri" w:hAnsi="Calibri"/>
+                <w:color w:val="000000"/>
+              </w:rPr>
+              <w:t>53</w:t>
+            </w:r>
+          </w:p>
+        </w:tc>
+      </w:tr>
+      <w:tr>
+        <w:trPr>
+          <w:trHeight w:val="242"/>
+        </w:trPr>
+        <w:tc>
+          <w:tcPr>
+            <w:tcW w:w="827" w:type="dxa"/>
+          </w:tcPr>
+          <w:p>
+            <w:pPr>
+              <w:bidi w:val="0"/>
+              <w:rPr>
+                <w:rFonts w:ascii="Calibri" w:hAnsi="Calibri"/>
+                <w:color w:val="000000"/>
+                <w:rtl/>
+              </w:rPr>
+            </w:pPr>
+            <w:r>
+              <w:rPr>
+                <w:rFonts w:ascii="Calibri" w:hAnsi="Calibri"/>
+                <w:color w:val="000000"/>
+              </w:rPr>
+              <w:t>13940</w:t>
+            </w:r>
+          </w:p>
+        </w:tc>
+        <w:tc>
+          <w:tcPr>
+            <w:tcW w:w="1164" w:type="dxa"/>
+          </w:tcPr>
+          <w:p>
+            <w:pPr>
+              <w:bidi w:val="0"/>
+              <w:rPr>
+                <w:rFonts w:ascii="Calibri" w:hAnsi="Calibri"/>
+                <w:color w:val="000000"/>
+                <w:rtl/>
+              </w:rPr>
+            </w:pPr>
+            <w:r>
+              <w:rPr>
+                <w:rFonts w:ascii="Calibri" w:hAnsi="Calibri"/>
+                <w:color w:val="000000"/>
+              </w:rPr>
+              <w:t>324153.3</w:t>
+            </w:r>
+          </w:p>
+        </w:tc>
+      </w:tr>
+      <w:tr>
+        <w:trPr>
+          <w:trHeight w:val="254"/>
+        </w:trPr>
+        <w:tc>
+          <w:tcPr>
+            <w:tcW w:w="827" w:type="dxa"/>
+          </w:tcPr>
+          <w:p>
+            <w:pPr>
+              <w:bidi w:val="0"/>
+              <w:rPr>
+                <w:rFonts w:ascii="Calibri" w:hAnsi="Calibri"/>
+                <w:color w:val="000000"/>
+                <w:rtl/>
+              </w:rPr>
+            </w:pPr>
+            <w:r>
+              <w:rPr>
+                <w:rFonts w:ascii="Calibri" w:hAnsi="Calibri"/>
+                <w:color w:val="000000"/>
+              </w:rPr>
+              <w:t>14665</w:t>
+            </w:r>
+          </w:p>
+        </w:tc>
+        <w:tc>
+          <w:tcPr>
+            <w:tcW w:w="1164" w:type="dxa"/>
+          </w:tcPr>
+          <w:p>
+            <w:pPr>
+              <w:bidi w:val="0"/>
+              <w:rPr>
+                <w:rFonts w:ascii="Calibri" w:hAnsi="Calibri"/>
+                <w:color w:val="000000"/>
+                <w:rtl/>
+              </w:rPr>
+            </w:pPr>
+            <w:r>
+              <w:rPr>
+                <w:rFonts w:ascii="Calibri" w:hAnsi="Calibri"/>
+                <w:color w:val="000000"/>
+              </w:rPr>
+              <w:t>286809.2</w:t>
+            </w:r>
+          </w:p>
+        </w:tc>
+      </w:tr>
+      <w:tr>
+        <w:trPr>
+          <w:trHeight w:val="242"/>
+        </w:trPr>
+        <w:tc>
+          <w:tcPr>
+            <w:tcW w:w="827" w:type="dxa"/>
+          </w:tcPr>
+          <w:p>
+            <w:pPr>
+              <w:bidi w:val="0"/>
+              <w:rPr>
+                <w:rFonts w:ascii="Calibri" w:hAnsi="Calibri"/>
+                <w:color w:val="000000"/>
+                <w:rtl/>
+              </w:rPr>
+            </w:pPr>
+            <w:r>
+              <w:rPr>
+                <w:rFonts w:ascii="Calibri" w:hAnsi="Calibri"/>
+                <w:color w:val="000000"/>
+              </w:rPr>
+              <w:t>15205</w:t>
+            </w:r>
+          </w:p>
+        </w:tc>
+        <w:tc>
+          <w:tcPr>
+            <w:tcW w:w="1164" w:type="dxa"/>
+          </w:tcPr>
+          <w:p>
+            <w:pPr>
+              <w:bidi w:val="0"/>
+              <w:rPr>
+                <w:rFonts w:ascii="Calibri" w:hAnsi="Calibri"/>
+                <w:color w:val="000000"/>
+                <w:rtl/>
+              </w:rPr>
+            </w:pPr>
+            <w:r>
+              <w:rPr>
+                <w:rFonts w:ascii="Calibri" w:hAnsi="Calibri"/>
+                <w:color w:val="000000"/>
+              </w:rPr>
+              <w:t>324723.4</w:t>
+            </w:r>
+          </w:p>
+        </w:tc>
+      </w:tr>
+      <w:tr>
+        <w:trPr>
+          <w:trHeight w:val="254"/>
+        </w:trPr>
+        <w:tc>
+          <w:tcPr>
+            <w:tcW w:w="827" w:type="dxa"/>
+            <w:tcBorders>
+              <w:bottom w:val="single" w:sz="4" w:space="0" w:color="auto"/>
+            </w:tcBorders>
+          </w:tcPr>
+          <w:p>
+            <w:pPr>
+              <w:bidi w:val="0"/>
+              <w:rPr>
+                <w:rFonts w:ascii="Calibri" w:hAnsi="Calibri"/>
+                <w:color w:val="000000"/>
+                <w:rtl/>
+              </w:rPr>
+            </w:pPr>
+            <w:r>
+              <w:rPr>
+                <w:rFonts w:ascii="Calibri" w:hAnsi="Calibri"/>
+                <w:color w:val="000000"/>
+              </w:rPr>
+              <w:t>16921</w:t>
+            </w:r>
+          </w:p>
+        </w:tc>
+        <w:tc>
+          <w:tcPr>
+            <w:tcW w:w="1164" w:type="dxa"/>
+            <w:tcBorders>
+              <w:bottom w:val="single" w:sz="4" w:space="0" w:color="auto"/>
+            </w:tcBorders>
+          </w:tcPr>
+          <w:p>
+            <w:pPr>
+              <w:bidi w:val="0"/>
+              <w:rPr>
+                <w:rFonts w:ascii="Calibri" w:hAnsi="Calibri"/>
+                <w:color w:val="000000"/>
+                <w:rtl/>
+              </w:rPr>
+            </w:pPr>
+            <w:r>
+              <w:rPr>
+                <w:rFonts w:ascii="Calibri" w:hAnsi="Calibri"/>
+                <w:color w:val="000000"/>
+              </w:rPr>
+              <w:t>259793.3</w:t>
+            </w:r>
+          </w:p>
+        </w:tc>
+      </w:tr>
+      <w:tr>
+        <w:trPr>
+          <w:trHeight w:val="242"/>
+        </w:trPr>
+        <w:tc>
+          <w:tcPr>
+            <w:tcW w:w="827" w:type="dxa"/>
+            <w:tcBorders>
+              <w:top w:val="single" w:sz="4" w:space="0" w:color="auto"/>
+              <w:left w:val="single" w:sz="4" w:space="0" w:color="auto"/>
+              <w:bottom w:val="single" w:sz="4" w:space="0" w:color="auto"/>
+              <w:right w:val="single" w:sz="4" w:space="0" w:color="auto"/>
+            </w:tcBorders>
+          </w:tcPr>
+          <w:p>
+            <w:pPr>
+              <w:pStyle w:val="a5"/>
+              <w:tabs>
+                <w:tab w:val="left" w:pos="6249"/>
+              </w:tabs>
+              <w:ind w:left="0"/>
+              <w:rPr>
+                <w:rtl/>
+              </w:rPr>
+            </w:pPr>
+            <w:r>
+              <w:t>15790</w:t>
+            </w:r>
+          </w:p>
+        </w:tc>
+        <w:tc>
+          <w:tcPr>
+            <w:tcW w:w="1164" w:type="dxa"/>
+            <w:tcBorders>
+              <w:top w:val="single" w:sz="4" w:space="0" w:color="auto"/>
+              <w:left w:val="single" w:sz="4" w:space="0" w:color="auto"/>
+              <w:bottom w:val="single" w:sz="4" w:space="0" w:color="auto"/>
+              <w:right w:val="single" w:sz="4" w:space="0" w:color="auto"/>
+            </w:tcBorders>
+          </w:tcPr>
+          <w:p>
+            <w:pPr>
+              <w:bidi w:val="0"/>
+              <w:rPr>
+                <w:rFonts w:ascii="Calibri" w:hAnsi="Calibri"/>
+                <w:color w:val="000000"/>
+                <w:rtl/>
+              </w:rPr>
+            </w:pPr>
+            <w:r>
+              <w:rPr>
+                <w:rFonts w:ascii="Calibri" w:hAnsi="Calibri"/>
+                <w:color w:val="000000"/>
+              </w:rPr>
+              <w:t>352250.1</w:t>
+            </w:r>
+          </w:p>
+        </w:tc>
+      </w:tr>
+      <w:tr>
+        <w:trPr>
+          <w:trHeight w:val="254"/>
+        </w:trPr>
+        <w:tc>
+          <w:tcPr>
+            <w:tcW w:w="827" w:type="dxa"/>
+            <w:tcBorders>
+              <w:top w:val="single" w:sz="4" w:space="0" w:color="auto"/>
+              <w:left w:val="single" w:sz="4" w:space="0" w:color="auto"/>
+              <w:bottom w:val="single" w:sz="4" w:space="0" w:color="auto"/>
+              <w:right w:val="single" w:sz="4" w:space="0" w:color="auto"/>
+            </w:tcBorders>
+          </w:tcPr>
+          <w:p>
+            <w:pPr>
+              <w:bidi w:val="0"/>
+              <w:rPr>
+                <w:rFonts w:ascii="Calibri" w:hAnsi="Calibri"/>
+                <w:color w:val="000000"/>
+                <w:rtl/>
+              </w:rPr>
+            </w:pPr>
+            <w:r>
+              <w:rPr>
+                <w:rFonts w:ascii="Calibri" w:hAnsi="Calibri"/>
+                <w:color w:val="000000"/>
+              </w:rPr>
+              <w:t>12731</w:t>
+            </w:r>
+          </w:p>
+        </w:tc>
+        <w:tc>
+          <w:tcPr>
+            <w:tcW w:w="1164" w:type="dxa"/>
+            <w:tcBorders>
+              <w:top w:val="single" w:sz="4" w:space="0" w:color="auto"/>
+              <w:left w:val="single" w:sz="4" w:space="0" w:color="auto"/>
+              <w:bottom w:val="single" w:sz="4" w:space="0" w:color="auto"/>
+              <w:right w:val="single" w:sz="4" w:space="0" w:color="auto"/>
+            </w:tcBorders>
+          </w:tcPr>
+          <w:p>
+            <w:pPr>
+              <w:bidi w:val="0"/>
+              <w:rPr>
+                <w:rFonts w:ascii="Calibri" w:hAnsi="Calibri"/>
+                <w:color w:val="000000"/>
+                <w:rtl/>
+              </w:rPr>
+            </w:pPr>
+            <w:r>
+              <w:rPr>
+                <w:rFonts w:ascii="Calibri" w:hAnsi="Calibri"/>
+                <w:color w:val="000000"/>
+              </w:rPr>
+              <w:t>302717.5</w:t>
+            </w:r>
+          </w:p>
+        </w:tc>
+      </w:tr>
+    </w:tbl>
+    <w:tbl>
+      <w:tblPr>
+        <w:tblStyle w:val="a6"/>
+        <w:tblpPr w:leftFromText="180" w:rightFromText="180" w:vertAnchor="text" w:horzAnchor="page" w:tblpX="3793" w:tblpY="332"/>
+        <w:bidiVisual/>
+        <w:tblW w:w="0" w:type="auto"/>
+        <w:tblLook w:val="04A0"/>
+      </w:tblPr>
+      <w:tblGrid>
+        <w:gridCol w:w="827"/>
+        <w:gridCol w:w="1053"/>
+      </w:tblGrid>
+      <w:tr>
+        <w:trPr>
+          <w:trHeight w:val="242"/>
+        </w:trPr>
+        <w:tc>
+          <w:tcPr>
+            <w:tcW w:w="1880" w:type="dxa"/>
+            <w:gridSpan w:val="2"/>
+          </w:tcPr>
+          <w:p>
+            <w:pPr>
+              <w:pStyle w:val="a5"/>
+              <w:tabs>
+                <w:tab w:val="left" w:pos="6249"/>
+              </w:tabs>
+              <w:ind w:left="0"/>
+            </w:pPr>
+            <w:r>
+              <w:t>CLH</w:t>
+            </w:r>
+          </w:p>
+        </w:tc>
+      </w:tr>
+      <w:tr>
+        <w:trPr>
+          <w:trHeight w:val="254"/>
+        </w:trPr>
+        <w:tc>
+          <w:tcPr>
+            <w:tcW w:w="827" w:type="dxa"/>
+          </w:tcPr>
+          <w:p>
+            <w:pPr>
+              <w:pStyle w:val="a5"/>
+              <w:tabs>
+                <w:tab w:val="left" w:pos="6249"/>
+              </w:tabs>
+              <w:ind w:left="0"/>
+              <w:rPr>
+                <w:rtl/>
+              </w:rPr>
+            </w:pPr>
+            <w:r>
+              <w:t>Inc/ms</w:t>
+            </w:r>
+          </w:p>
+        </w:tc>
+        <w:tc>
+          <w:tcPr>
+            <w:tcW w:w="1053" w:type="dxa"/>
+          </w:tcPr>
+          <w:p>
+            <w:pPr>
+              <w:pStyle w:val="a5"/>
+              <w:tabs>
+                <w:tab w:val="left" w:pos="6249"/>
+              </w:tabs>
+              <w:ind w:left="0"/>
+              <w:rPr>
+                <w:rtl/>
+              </w:rPr>
+            </w:pPr>
+            <w:r>
+              <w:t>deviation</w:t>
+            </w:r>
+          </w:p>
+        </w:tc>
+      </w:tr>
+      <w:tr>
+        <w:trPr>
+          <w:trHeight w:val="254"/>
+        </w:trPr>
+        <w:tc>
+          <w:tcPr>
+            <w:tcW w:w="827" w:type="dxa"/>
+          </w:tcPr>
+          <w:p>
+            <w:pPr>
+              <w:bidi w:val="0"/>
+              <w:rPr>
+                <w:rFonts w:ascii="Calibri" w:hAnsi="Calibri"/>
+                <w:color w:val="000000"/>
+                <w:rtl/>
+              </w:rPr>
+            </w:pPr>
+            <w:r>
+              <w:rPr>
+                <w:rFonts w:ascii="Calibri" w:hAnsi="Calibri"/>
+                <w:color w:val="000000"/>
+              </w:rPr>
+              <w:t>1153</w:t>
+            </w:r>
+          </w:p>
+        </w:tc>
+        <w:tc>
+          <w:tcPr>
+            <w:tcW w:w="1053" w:type="dxa"/>
+          </w:tcPr>
+          <w:p>
+            <w:pPr>
+              <w:bidi w:val="0"/>
+              <w:rPr>
+                <w:rFonts w:ascii="Calibri" w:hAnsi="Calibri"/>
+                <w:color w:val="000000"/>
+                <w:rtl/>
+              </w:rPr>
+            </w:pPr>
+            <w:r>
+              <w:rPr>
+                <w:rFonts w:ascii="Calibri" w:hAnsi="Calibri"/>
+                <w:color w:val="000000"/>
+              </w:rPr>
+              <w:t>116.568</w:t>
+            </w:r>
+          </w:p>
+        </w:tc>
+      </w:tr>
+      <w:tr>
+        <w:trPr>
+          <w:trHeight w:val="242"/>
+        </w:trPr>
+        <w:tc>
+          <w:tcPr>
+            <w:tcW w:w="827" w:type="dxa"/>
+          </w:tcPr>
+          <w:p>
+            <w:pPr>
+              <w:bidi w:val="0"/>
+              <w:rPr>
+                <w:rFonts w:ascii="Calibri" w:hAnsi="Calibri"/>
+                <w:color w:val="000000"/>
+                <w:rtl/>
+              </w:rPr>
+            </w:pPr>
+            <w:r>
+              <w:rPr>
+                <w:rFonts w:ascii="Calibri" w:hAnsi="Calibri"/>
+                <w:color w:val="000000"/>
+              </w:rPr>
+              <w:t>1118</w:t>
+            </w:r>
+          </w:p>
+        </w:tc>
+        <w:tc>
+          <w:tcPr>
+            <w:tcW w:w="1053" w:type="dxa"/>
+          </w:tcPr>
+          <w:p>
+            <w:pPr>
+              <w:bidi w:val="0"/>
+              <w:rPr>
+                <w:rFonts w:ascii="Calibri" w:hAnsi="Calibri"/>
+                <w:color w:val="000000"/>
+                <w:rtl/>
+              </w:rPr>
+            </w:pPr>
+            <w:r>
+              <w:rPr>
+                <w:rFonts w:ascii="Calibri" w:hAnsi="Calibri"/>
+                <w:color w:val="000000"/>
+              </w:rPr>
+              <w:t>116.241</w:t>
+            </w:r>
+          </w:p>
+        </w:tc>
+      </w:tr>
+      <w:tr>
+        <w:trPr>
+          <w:trHeight w:val="242"/>
+        </w:trPr>
+        <w:tc>
+          <w:tcPr>
+            <w:tcW w:w="827" w:type="dxa"/>
+          </w:tcPr>
+          <w:p>
+            <w:pPr>
+              <w:bidi w:val="0"/>
+              <w:rPr>
+                <w:rFonts w:ascii="Calibri" w:hAnsi="Calibri"/>
+                <w:color w:val="000000"/>
+                <w:rtl/>
+              </w:rPr>
+            </w:pPr>
+            <w:r>
+              <w:rPr>
+                <w:rFonts w:ascii="Calibri" w:hAnsi="Calibri"/>
+                <w:color w:val="000000"/>
+              </w:rPr>
+              <w:t>892</w:t>
+            </w:r>
+          </w:p>
+        </w:tc>
+        <w:tc>
+          <w:tcPr>
+            <w:tcW w:w="1053" w:type="dxa"/>
+          </w:tcPr>
+          <w:p>
+            <w:pPr>
+              <w:bidi w:val="0"/>
+              <w:rPr>
+                <w:rFonts w:ascii="Calibri" w:hAnsi="Calibri"/>
+                <w:color w:val="000000"/>
+                <w:rtl/>
+              </w:rPr>
+            </w:pPr>
+            <w:r>
+              <w:rPr>
+                <w:rFonts w:ascii="Calibri" w:hAnsi="Calibri"/>
+                <w:color w:val="000000"/>
+              </w:rPr>
+              <w:t>658.612</w:t>
+            </w:r>
+          </w:p>
+        </w:tc>
+      </w:tr>
+      <w:tr>
+        <w:trPr>
+          <w:trHeight w:val="254"/>
+        </w:trPr>
+        <w:tc>
+          <w:tcPr>
+            <w:tcW w:w="827" w:type="dxa"/>
+          </w:tcPr>
+          <w:p>
+            <w:pPr>
+              <w:bidi w:val="0"/>
+              <w:rPr>
+                <w:rFonts w:ascii="Calibri" w:hAnsi="Calibri"/>
+                <w:color w:val="000000"/>
+                <w:rtl/>
+              </w:rPr>
+            </w:pPr>
+            <w:r>
+              <w:rPr>
+                <w:rFonts w:ascii="Calibri" w:hAnsi="Calibri"/>
+                <w:color w:val="000000"/>
+              </w:rPr>
+              <w:t>892</w:t>
+            </w:r>
+          </w:p>
+        </w:tc>
+        <w:tc>
+          <w:tcPr>
+            <w:tcW w:w="1053" w:type="dxa"/>
+          </w:tcPr>
+          <w:p>
+            <w:pPr>
+              <w:bidi w:val="0"/>
+              <w:rPr>
+                <w:rFonts w:ascii="Calibri" w:hAnsi="Calibri"/>
+                <w:color w:val="000000"/>
+                <w:rtl/>
+              </w:rPr>
+            </w:pPr>
+            <w:r>
+              <w:rPr>
+                <w:rFonts w:ascii="Calibri" w:hAnsi="Calibri"/>
+                <w:color w:val="000000"/>
+              </w:rPr>
+              <w:t>149.205</w:t>
+            </w:r>
+          </w:p>
+        </w:tc>
+      </w:tr>
+      <w:tr>
+        <w:trPr>
+          <w:trHeight w:val="242"/>
+        </w:trPr>
+        <w:tc>
+          <w:tcPr>
+            <w:tcW w:w="827" w:type="dxa"/>
+          </w:tcPr>
+          <w:p>
+            <w:pPr>
+              <w:bidi w:val="0"/>
+              <w:rPr>
+                <w:rFonts w:ascii="Calibri" w:hAnsi="Calibri"/>
+                <w:color w:val="000000"/>
+                <w:rtl/>
+              </w:rPr>
+            </w:pPr>
+            <w:r>
+              <w:rPr>
+                <w:rFonts w:ascii="Calibri" w:hAnsi="Calibri"/>
+                <w:color w:val="000000"/>
+              </w:rPr>
+              <w:t>1196</w:t>
+            </w:r>
+          </w:p>
+        </w:tc>
+        <w:tc>
+          <w:tcPr>
+            <w:tcW w:w="1053" w:type="dxa"/>
+          </w:tcPr>
+          <w:p>
+            <w:pPr>
+              <w:bidi w:val="0"/>
+              <w:rPr>
+                <w:rFonts w:ascii="Calibri" w:hAnsi="Calibri"/>
+                <w:color w:val="000000"/>
+                <w:rtl/>
+              </w:rPr>
+            </w:pPr>
+            <w:r>
+              <w:rPr>
+                <w:rFonts w:ascii="Calibri" w:hAnsi="Calibri"/>
+                <w:color w:val="000000"/>
+              </w:rPr>
+              <w:t>159.962</w:t>
+            </w:r>
+          </w:p>
+        </w:tc>
+      </w:tr>
+      <w:tr>
+        <w:trPr>
+          <w:trHeight w:val="254"/>
+        </w:trPr>
+        <w:tc>
+          <w:tcPr>
+            <w:tcW w:w="827" w:type="dxa"/>
+          </w:tcPr>
+          <w:p>
+            <w:pPr>
+              <w:bidi w:val="0"/>
+              <w:rPr>
+                <w:rFonts w:ascii="Calibri" w:hAnsi="Calibri"/>
+                <w:color w:val="000000"/>
+                <w:rtl/>
+              </w:rPr>
+            </w:pPr>
+            <w:r>
+              <w:rPr>
+                <w:rFonts w:ascii="Calibri" w:hAnsi="Calibri"/>
+                <w:color w:val="000000"/>
+              </w:rPr>
+              <w:t>1145</w:t>
+            </w:r>
+          </w:p>
+        </w:tc>
+        <w:tc>
+          <w:tcPr>
+            <w:tcW w:w="1053" w:type="dxa"/>
+          </w:tcPr>
+          <w:p>
+            <w:pPr>
+              <w:pStyle w:val="a5"/>
+              <w:tabs>
+                <w:tab w:val="left" w:pos="536"/>
+              </w:tabs>
+              <w:ind w:left="0"/>
+              <w:rPr>
+                <w:rFonts w:ascii="Calibri" w:hAnsi="Calibri"/>
+                <w:color w:val="000000"/>
+                <w:rtl/>
+              </w:rPr>
+            </w:pPr>
+            <w:r>
+              <w:rPr>
+                <w:rFonts w:ascii="Calibri" w:hAnsi="Calibri"/>
+                <w:color w:val="000000"/>
+              </w:rPr>
+              <w:t xml:space="preserve">133.085  </w:t>
+            </w:r>
+          </w:p>
+        </w:tc>
+      </w:tr>
+      <w:tr>
+        <w:trPr>
+          <w:trHeight w:val="254"/>
+        </w:trPr>
+        <w:tc>
+          <w:tcPr>
+            <w:tcW w:w="827" w:type="dxa"/>
+          </w:tcPr>
+          <w:p>
+            <w:pPr>
+              <w:bidi w:val="0"/>
+              <w:rPr>
+                <w:rFonts w:ascii="Calibri" w:hAnsi="Calibri"/>
+                <w:color w:val="000000"/>
+                <w:rtl/>
+              </w:rPr>
+            </w:pPr>
+            <w:r>
+              <w:rPr>
+                <w:rFonts w:ascii="Calibri" w:hAnsi="Calibri"/>
+                <w:color w:val="000000"/>
+              </w:rPr>
+              <w:t>1054</w:t>
+            </w:r>
+          </w:p>
+        </w:tc>
+        <w:tc>
+          <w:tcPr>
+            <w:tcW w:w="1053" w:type="dxa"/>
+          </w:tcPr>
+          <w:p>
+            <w:pPr>
+              <w:bidi w:val="0"/>
+              <w:rPr>
+                <w:rFonts w:ascii="Calibri" w:hAnsi="Calibri"/>
+                <w:color w:val="000000"/>
+                <w:rtl/>
+              </w:rPr>
+            </w:pPr>
+            <w:r>
+              <w:rPr>
+                <w:rFonts w:ascii="Calibri" w:hAnsi="Calibri"/>
+                <w:color w:val="000000"/>
+              </w:rPr>
+              <w:t>127.265</w:t>
+            </w:r>
+          </w:p>
+        </w:tc>
+      </w:tr>
+    </w:tbl>
+    <w:tbl>
+      <w:tblPr>
+        <w:tblStyle w:val="a6"/>
+        <w:tblpPr w:leftFromText="180" w:rightFromText="180" w:vertAnchor="text" w:horzAnchor="page" w:tblpX="1290" w:tblpY="344"/>
+        <w:bidiVisual/>
+        <w:tblW w:w="0" w:type="auto"/>
+        <w:tblLook w:val="04A0"/>
+      </w:tblPr>
+      <w:tblGrid>
+        <w:gridCol w:w="827"/>
+        <w:gridCol w:w="1053"/>
+      </w:tblGrid>
+      <w:tr>
+        <w:trPr>
+          <w:trHeight w:val="242"/>
+        </w:trPr>
+        <w:tc>
+          <w:tcPr>
+            <w:tcW w:w="1880" w:type="dxa"/>
+            <w:gridSpan w:val="2"/>
+          </w:tcPr>
+          <w:p>
+            <w:pPr>
+              <w:pStyle w:val="a5"/>
+              <w:tabs>
+                <w:tab w:val="left" w:pos="6249"/>
+              </w:tabs>
+              <w:ind w:left="0"/>
+            </w:pPr>
+            <w:r>
+              <w:t>MCS</w:t>
+            </w:r>
+          </w:p>
+        </w:tc>
+      </w:tr>
+      <w:tr>
+        <w:trPr>
+          <w:trHeight w:val="254"/>
+        </w:trPr>
+        <w:tc>
+          <w:tcPr>
+            <w:tcW w:w="827" w:type="dxa"/>
+          </w:tcPr>
+          <w:p>
+            <w:pPr>
+              <w:pStyle w:val="a5"/>
+              <w:tabs>
+                <w:tab w:val="left" w:pos="6249"/>
+              </w:tabs>
+              <w:ind w:left="0"/>
+              <w:rPr>
+                <w:rtl/>
+              </w:rPr>
+            </w:pPr>
+            <w:r>
+              <w:t>Inc/ms</w:t>
+            </w:r>
+          </w:p>
+        </w:tc>
+        <w:tc>
+          <w:tcPr>
+            <w:tcW w:w="1053" w:type="dxa"/>
+          </w:tcPr>
+          <w:p>
+            <w:pPr>
+              <w:pStyle w:val="a5"/>
+              <w:tabs>
+                <w:tab w:val="left" w:pos="6249"/>
+              </w:tabs>
+              <w:ind w:left="0"/>
+              <w:rPr>
+                <w:rtl/>
+              </w:rPr>
+            </w:pPr>
+            <w:r>
+              <w:t>deviation</w:t>
+            </w:r>
+          </w:p>
+        </w:tc>
+      </w:tr>
+      <w:tr>
+        <w:trPr>
+          <w:trHeight w:val="254"/>
+        </w:trPr>
+        <w:tc>
+          <w:tcPr>
+            <w:tcW w:w="827" w:type="dxa"/>
+          </w:tcPr>
+          <w:p>
+            <w:pPr>
+              <w:bidi w:val="0"/>
+              <w:rPr>
+                <w:rFonts w:ascii="Calibri" w:hAnsi="Calibri"/>
+                <w:color w:val="000000"/>
+                <w:rtl/>
+              </w:rPr>
+            </w:pPr>
+            <w:r>
+              <w:rPr>
+                <w:rFonts w:ascii="Calibri" w:hAnsi="Calibri"/>
+                <w:color w:val="000000"/>
+              </w:rPr>
+              <w:t>938</w:t>
+            </w:r>
+          </w:p>
+        </w:tc>
+        <w:tc>
+          <w:tcPr>
+            <w:tcW w:w="1053" w:type="dxa"/>
+          </w:tcPr>
+          <w:p>
+            <w:pPr>
+              <w:pStyle w:val="a5"/>
+              <w:tabs>
+                <w:tab w:val="left" w:pos="719"/>
+              </w:tabs>
+              <w:ind w:left="0"/>
+              <w:rPr>
+                <w:rFonts w:ascii="Calibri" w:hAnsi="Calibri"/>
+                <w:color w:val="000000"/>
+              </w:rPr>
+            </w:pPr>
+            <w:r>
+              <w:rPr>
+                <w:rFonts w:ascii="Calibri" w:hAnsi="Calibri"/>
+                <w:color w:val="000000"/>
+              </w:rPr>
+              <w:t xml:space="preserve">104.032  </w:t>
+            </w:r>
+          </w:p>
+        </w:tc>
+      </w:tr>
+      <w:tr>
+        <w:trPr>
+          <w:trHeight w:val="242"/>
+        </w:trPr>
+        <w:tc>
+          <w:tcPr>
+            <w:tcW w:w="827" w:type="dxa"/>
+          </w:tcPr>
+          <w:p>
+            <w:pPr>
+              <w:bidi w:val="0"/>
+              <w:rPr>
+                <w:rFonts w:ascii="Calibri" w:hAnsi="Calibri"/>
+                <w:color w:val="000000"/>
+                <w:rtl/>
+              </w:rPr>
+            </w:pPr>
+            <w:r>
+              <w:rPr>
+                <w:rFonts w:ascii="Calibri" w:hAnsi="Calibri"/>
+                <w:color w:val="000000"/>
+              </w:rPr>
+              <w:t>1097</w:t>
+            </w:r>
+          </w:p>
+        </w:tc>
+        <w:tc>
+          <w:tcPr>
+            <w:tcW w:w="1053" w:type="dxa"/>
+          </w:tcPr>
+          <w:p>
+            <w:pPr>
+              <w:bidi w:val="0"/>
+              <w:rPr>
+                <w:rFonts w:ascii="Calibri" w:hAnsi="Calibri"/>
+                <w:color w:val="000000"/>
+                <w:rtl/>
+              </w:rPr>
+            </w:pPr>
+            <w:r>
+              <w:rPr>
+                <w:rFonts w:ascii="Calibri" w:hAnsi="Calibri"/>
+                <w:color w:val="000000"/>
+              </w:rPr>
+              <w:t>93.751</w:t>
+            </w:r>
+          </w:p>
+        </w:tc>
+      </w:tr>
+      <w:tr>
+        <w:trPr>
+          <w:trHeight w:val="254"/>
+        </w:trPr>
+        <w:tc>
+          <w:tcPr>
+            <w:tcW w:w="827" w:type="dxa"/>
+          </w:tcPr>
+          <w:p>
+            <w:pPr>
+              <w:bidi w:val="0"/>
+              <w:rPr>
+                <w:rFonts w:ascii="Calibri" w:hAnsi="Calibri"/>
+                <w:color w:val="000000"/>
+                <w:rtl/>
+              </w:rPr>
+            </w:pPr>
+            <w:r>
+              <w:rPr>
+                <w:rFonts w:ascii="Calibri" w:hAnsi="Calibri"/>
+                <w:color w:val="000000"/>
+              </w:rPr>
+              <w:t>1027</w:t>
+            </w:r>
+          </w:p>
+        </w:tc>
+        <w:tc>
+          <w:tcPr>
+            <w:tcW w:w="1053" w:type="dxa"/>
+          </w:tcPr>
+          <w:p>
+            <w:pPr>
+              <w:bidi w:val="0"/>
+              <w:rPr>
+                <w:rFonts w:ascii="Calibri" w:hAnsi="Calibri"/>
+                <w:color w:val="000000"/>
+                <w:rtl/>
+              </w:rPr>
+            </w:pPr>
+            <w:r>
+              <w:rPr>
+                <w:rFonts w:ascii="Calibri" w:hAnsi="Calibri"/>
+                <w:color w:val="000000"/>
+              </w:rPr>
+              <w:t>80.041</w:t>
+            </w:r>
+          </w:p>
+        </w:tc>
+      </w:tr>
+      <w:tr>
+        <w:trPr>
+          <w:trHeight w:val="242"/>
+        </w:trPr>
+        <w:tc>
+          <w:tcPr>
+            <w:tcW w:w="827" w:type="dxa"/>
+          </w:tcPr>
+          <w:p>
+            <w:pPr>
+              <w:bidi w:val="0"/>
+              <w:rPr>
+                <w:rFonts w:ascii="Calibri" w:hAnsi="Calibri"/>
+                <w:color w:val="000000"/>
+                <w:rtl/>
+              </w:rPr>
+            </w:pPr>
+            <w:r>
+              <w:rPr>
+                <w:rFonts w:ascii="Calibri" w:hAnsi="Calibri"/>
+                <w:color w:val="000000"/>
+              </w:rPr>
+              <w:t>958</w:t>
+            </w:r>
+          </w:p>
+        </w:tc>
+        <w:tc>
+          <w:tcPr>
+            <w:tcW w:w="1053" w:type="dxa"/>
+          </w:tcPr>
+          <w:p>
+            <w:pPr>
+              <w:bidi w:val="0"/>
+              <w:rPr>
+                <w:rFonts w:ascii="Calibri" w:hAnsi="Calibri"/>
+                <w:color w:val="000000"/>
+                <w:rtl/>
+              </w:rPr>
+            </w:pPr>
+            <w:r>
+              <w:rPr>
+                <w:rFonts w:ascii="Calibri" w:hAnsi="Calibri"/>
+                <w:color w:val="000000"/>
+              </w:rPr>
+              <w:t>118.060</w:t>
+            </w:r>
+          </w:p>
+        </w:tc>
+      </w:tr>
+      <w:tr>
+        <w:trPr>
+          <w:trHeight w:val="254"/>
+        </w:trPr>
+        <w:tc>
+          <w:tcPr>
+            <w:tcW w:w="827" w:type="dxa"/>
+          </w:tcPr>
+          <w:p>
+            <w:pPr>
+              <w:bidi w:val="0"/>
+              <w:rPr>
+                <w:rFonts w:ascii="Calibri" w:hAnsi="Calibri"/>
+                <w:color w:val="000000"/>
+                <w:rtl/>
+              </w:rPr>
+            </w:pPr>
+            <w:r>
+              <w:rPr>
+                <w:rFonts w:ascii="Calibri" w:hAnsi="Calibri"/>
+                <w:color w:val="000000"/>
+              </w:rPr>
+              <w:t>951</w:t>
+            </w:r>
+          </w:p>
+        </w:tc>
+        <w:tc>
+          <w:tcPr>
+            <w:tcW w:w="1053" w:type="dxa"/>
+          </w:tcPr>
+          <w:p>
+            <w:pPr>
+              <w:bidi w:val="0"/>
+              <w:rPr>
+                <w:rFonts w:ascii="Calibri" w:hAnsi="Calibri"/>
+                <w:color w:val="000000"/>
+                <w:rtl/>
+              </w:rPr>
+            </w:pPr>
+            <w:r>
+              <w:rPr>
+                <w:rFonts w:ascii="Calibri" w:hAnsi="Calibri"/>
+                <w:color w:val="000000"/>
+              </w:rPr>
+              <w:t>96.403</w:t>
+            </w:r>
+          </w:p>
+        </w:tc>
+      </w:tr>
+      <w:tr>
+        <w:trPr>
+          <w:trHeight w:val="242"/>
+        </w:trPr>
+        <w:tc>
+          <w:tcPr>
+            <w:tcW w:w="827" w:type="dxa"/>
+          </w:tcPr>
+          <w:p>
+            <w:pPr>
+              <w:bidi w:val="0"/>
+              <w:rPr>
+                <w:rFonts w:ascii="Calibri" w:hAnsi="Calibri"/>
+                <w:color w:val="000000"/>
+                <w:rtl/>
+              </w:rPr>
+            </w:pPr>
+            <w:r>
+              <w:rPr>
+                <w:rFonts w:ascii="Calibri" w:hAnsi="Calibri"/>
+                <w:color w:val="000000"/>
+              </w:rPr>
+              <w:t>1027</w:t>
+            </w:r>
+          </w:p>
+        </w:tc>
+        <w:tc>
+          <w:tcPr>
+            <w:tcW w:w="1053" w:type="dxa"/>
+          </w:tcPr>
+          <w:p>
+            <w:pPr>
+              <w:bidi w:val="0"/>
+              <w:rPr>
+                <w:rFonts w:ascii="Calibri" w:hAnsi="Calibri"/>
+                <w:color w:val="000000"/>
+                <w:rtl/>
+              </w:rPr>
+            </w:pPr>
+            <w:r>
+              <w:rPr>
+                <w:rFonts w:ascii="Calibri" w:hAnsi="Calibri"/>
+                <w:color w:val="000000"/>
+              </w:rPr>
+              <w:t>94.632</w:t>
+            </w:r>
+          </w:p>
+        </w:tc>
+      </w:tr>
+      <w:tr>
+        <w:trPr>
+          <w:trHeight w:val="254"/>
+        </w:trPr>
+        <w:tc>
+          <w:tcPr>
+            <w:tcW w:w="827" w:type="dxa"/>
+          </w:tcPr>
+          <w:p>
+            <w:pPr>
+              <w:bidi w:val="0"/>
+              <w:rPr>
+                <w:rFonts w:ascii="Calibri" w:hAnsi="Calibri"/>
+                <w:color w:val="000000"/>
+                <w:rtl/>
+              </w:rPr>
+            </w:pPr>
+            <w:r>
+              <w:rPr>
+                <w:rFonts w:ascii="Calibri" w:hAnsi="Calibri"/>
+                <w:color w:val="000000"/>
+              </w:rPr>
+              <w:t>1020</w:t>
+            </w:r>
+          </w:p>
+        </w:tc>
+        <w:tc>
+          <w:tcPr>
+            <w:tcW w:w="1053" w:type="dxa"/>
+          </w:tcPr>
+          <w:p>
+            <w:pPr>
+              <w:bidi w:val="0"/>
+              <w:rPr>
+                <w:rFonts w:ascii="Calibri" w:hAnsi="Calibri"/>
+                <w:color w:val="000000"/>
+                <w:rtl/>
+              </w:rPr>
+            </w:pPr>
+            <w:r>
+              <w:rPr>
+                <w:rFonts w:ascii="Calibri" w:hAnsi="Calibri"/>
+                <w:color w:val="000000"/>
+              </w:rPr>
+              <w:t>92.786</w:t>
+            </w:r>
+          </w:p>
+        </w:tc>
+      </w:tr>
+    </w:tbl>
     <w:p>
       <w:pPr>
         <w:pStyle w:val="a5"/>
@@ -2369,8 +3817,937 @@
           <w:rFonts w:hint="cs"/>
           <w:rtl/>
         </w:rPr>
-        <w:t>חסר תוצאות ל3, כי אולי החישוב סטיית תקן לא נכון.</w:t>
+        <w:t>התוצאות שקיבלנו עבור טסט 3 :</w:t>
       </w:r>
+    </w:p>
+    <w:tbl>
+      <w:tblPr>
+        <w:tblStyle w:val="a6"/>
+        <w:tblpPr w:leftFromText="180" w:rightFromText="180" w:vertAnchor="text" w:horzAnchor="page" w:tblpX="8887" w:tblpY="61"/>
+        <w:tblOverlap w:val="never"/>
+        <w:bidiVisual/>
+        <w:tblW w:w="0" w:type="auto"/>
+        <w:tblLayout w:type="fixed"/>
+        <w:tblLook w:val="04A0"/>
+      </w:tblPr>
+      <w:tblGrid>
+        <w:gridCol w:w="827"/>
+        <w:gridCol w:w="1103"/>
+      </w:tblGrid>
+      <w:tr>
+        <w:trPr>
+          <w:trHeight w:val="242"/>
+        </w:trPr>
+        <w:tc>
+          <w:tcPr>
+            <w:tcW w:w="1930" w:type="dxa"/>
+            <w:gridSpan w:val="2"/>
+          </w:tcPr>
+          <w:p>
+            <w:pPr>
+              <w:pStyle w:val="a5"/>
+              <w:tabs>
+                <w:tab w:val="left" w:pos="6249"/>
+              </w:tabs>
+              <w:ind w:left="0"/>
+            </w:pPr>
+            <w:r>
+              <w:t>TAS</w:t>
+            </w:r>
+          </w:p>
+        </w:tc>
+      </w:tr>
+      <w:tr>
+        <w:trPr>
+          <w:trHeight w:val="254"/>
+        </w:trPr>
+        <w:tc>
+          <w:tcPr>
+            <w:tcW w:w="827" w:type="dxa"/>
+          </w:tcPr>
+          <w:p>
+            <w:pPr>
+              <w:pStyle w:val="a5"/>
+              <w:tabs>
+                <w:tab w:val="left" w:pos="6249"/>
+              </w:tabs>
+              <w:ind w:left="0"/>
+              <w:rPr>
+                <w:rtl/>
+              </w:rPr>
+            </w:pPr>
+            <w:r>
+              <w:t>Inc/ms</w:t>
+            </w:r>
+          </w:p>
+        </w:tc>
+        <w:tc>
+          <w:tcPr>
+            <w:tcW w:w="1103" w:type="dxa"/>
+          </w:tcPr>
+          <w:p>
+            <w:pPr>
+              <w:pStyle w:val="a5"/>
+              <w:tabs>
+                <w:tab w:val="left" w:pos="6249"/>
+              </w:tabs>
+              <w:ind w:left="0"/>
+              <w:rPr>
+                <w:rtl/>
+              </w:rPr>
+            </w:pPr>
+            <w:r>
+              <w:t>deviation</w:t>
+            </w:r>
+          </w:p>
+        </w:tc>
+      </w:tr>
+      <w:tr>
+        <w:trPr>
+          <w:trHeight w:val="254"/>
+        </w:trPr>
+        <w:tc>
+          <w:tcPr>
+            <w:tcW w:w="827" w:type="dxa"/>
+          </w:tcPr>
+          <w:p>
+            <w:pPr>
+              <w:pStyle w:val="a5"/>
+              <w:tabs>
+                <w:tab w:val="left" w:pos="6249"/>
+              </w:tabs>
+              <w:ind w:left="0"/>
+              <w:rPr>
+                <w:rtl/>
+              </w:rPr>
+            </w:pPr>
+            <w:r>
+              <w:t>237</w:t>
+            </w:r>
+          </w:p>
+        </w:tc>
+        <w:tc>
+          <w:tcPr>
+            <w:tcW w:w="1103" w:type="dxa"/>
+          </w:tcPr>
+          <w:p>
+            <w:pPr>
+              <w:bidi w:val="0"/>
+              <w:rPr>
+                <w:rFonts w:ascii="Calibri" w:hAnsi="Calibri"/>
+                <w:color w:val="000000"/>
+                <w:rtl/>
+              </w:rPr>
+            </w:pPr>
+            <w:r>
+              <w:rPr>
+                <w:rFonts w:ascii="Calibri" w:hAnsi="Calibri"/>
+                <w:color w:val="000000"/>
+              </w:rPr>
+              <w:t>8542.900</w:t>
+            </w:r>
+          </w:p>
+        </w:tc>
+      </w:tr>
+      <w:tr>
+        <w:trPr>
+          <w:trHeight w:val="242"/>
+        </w:trPr>
+        <w:tc>
+          <w:tcPr>
+            <w:tcW w:w="827" w:type="dxa"/>
+          </w:tcPr>
+          <w:p>
+            <w:pPr>
+              <w:pStyle w:val="a5"/>
+              <w:tabs>
+                <w:tab w:val="left" w:pos="6249"/>
+              </w:tabs>
+              <w:ind w:left="0"/>
+              <w:rPr>
+                <w:rtl/>
+              </w:rPr>
+            </w:pPr>
+            <w:r>
+              <w:t>252</w:t>
+            </w:r>
+          </w:p>
+        </w:tc>
+        <w:tc>
+          <w:tcPr>
+            <w:tcW w:w="1103" w:type="dxa"/>
+          </w:tcPr>
+          <w:p>
+            <w:pPr>
+              <w:bidi w:val="0"/>
+              <w:rPr>
+                <w:rFonts w:ascii="Calibri" w:hAnsi="Calibri"/>
+                <w:color w:val="000000"/>
+                <w:rtl/>
+              </w:rPr>
+            </w:pPr>
+            <w:r>
+              <w:rPr>
+                <w:rFonts w:ascii="Calibri" w:hAnsi="Calibri"/>
+                <w:color w:val="000000"/>
+              </w:rPr>
+              <w:t>8299.754</w:t>
+            </w:r>
+          </w:p>
+        </w:tc>
+      </w:tr>
+      <w:tr>
+        <w:trPr>
+          <w:trHeight w:val="254"/>
+        </w:trPr>
+        <w:tc>
+          <w:tcPr>
+            <w:tcW w:w="827" w:type="dxa"/>
+          </w:tcPr>
+          <w:p>
+            <w:pPr>
+              <w:pStyle w:val="a5"/>
+              <w:tabs>
+                <w:tab w:val="left" w:pos="6249"/>
+              </w:tabs>
+              <w:ind w:left="0"/>
+              <w:rPr>
+                <w:rtl/>
+              </w:rPr>
+            </w:pPr>
+            <w:r>
+              <w:t>237</w:t>
+            </w:r>
+          </w:p>
+        </w:tc>
+        <w:tc>
+          <w:tcPr>
+            <w:tcW w:w="1103" w:type="dxa"/>
+          </w:tcPr>
+          <w:p>
+            <w:pPr>
+              <w:bidi w:val="0"/>
+              <w:rPr>
+                <w:rFonts w:ascii="Calibri" w:hAnsi="Calibri"/>
+                <w:color w:val="000000"/>
+                <w:rtl/>
+              </w:rPr>
+            </w:pPr>
+            <w:r>
+              <w:rPr>
+                <w:rFonts w:ascii="Calibri" w:hAnsi="Calibri"/>
+                <w:color w:val="000000"/>
+              </w:rPr>
+              <w:t>7631.034</w:t>
+            </w:r>
+          </w:p>
+        </w:tc>
+      </w:tr>
+      <w:tr>
+        <w:trPr>
+          <w:trHeight w:val="242"/>
+        </w:trPr>
+        <w:tc>
+          <w:tcPr>
+            <w:tcW w:w="827" w:type="dxa"/>
+          </w:tcPr>
+          <w:p>
+            <w:pPr>
+              <w:pStyle w:val="a5"/>
+              <w:tabs>
+                <w:tab w:val="left" w:pos="6249"/>
+              </w:tabs>
+              <w:ind w:left="0"/>
+              <w:rPr>
+                <w:rtl/>
+              </w:rPr>
+            </w:pPr>
+            <w:r>
+              <w:t>233</w:t>
+            </w:r>
+          </w:p>
+        </w:tc>
+        <w:tc>
+          <w:tcPr>
+            <w:tcW w:w="1103" w:type="dxa"/>
+          </w:tcPr>
+          <w:p>
+            <w:pPr>
+              <w:bidi w:val="0"/>
+              <w:rPr>
+                <w:rFonts w:ascii="Calibri" w:hAnsi="Calibri"/>
+                <w:color w:val="000000"/>
+                <w:rtl/>
+              </w:rPr>
+            </w:pPr>
+            <w:r>
+              <w:rPr>
+                <w:rFonts w:ascii="Calibri" w:hAnsi="Calibri"/>
+                <w:color w:val="000000"/>
+              </w:rPr>
+              <w:t>8641.944</w:t>
+            </w:r>
+          </w:p>
+        </w:tc>
+      </w:tr>
+      <w:tr>
+        <w:trPr>
+          <w:trHeight w:val="254"/>
+        </w:trPr>
+        <w:tc>
+          <w:tcPr>
+            <w:tcW w:w="827" w:type="dxa"/>
+          </w:tcPr>
+          <w:p>
+            <w:pPr>
+              <w:pStyle w:val="a5"/>
+              <w:tabs>
+                <w:tab w:val="left" w:pos="6249"/>
+              </w:tabs>
+              <w:ind w:left="0"/>
+              <w:rPr>
+                <w:rtl/>
+              </w:rPr>
+            </w:pPr>
+            <w:r>
+              <w:t>252</w:t>
+            </w:r>
+          </w:p>
+        </w:tc>
+        <w:tc>
+          <w:tcPr>
+            <w:tcW w:w="1103" w:type="dxa"/>
+          </w:tcPr>
+          <w:p>
+            <w:pPr>
+              <w:bidi w:val="0"/>
+              <w:rPr>
+                <w:rFonts w:ascii="Calibri" w:hAnsi="Calibri"/>
+                <w:color w:val="000000"/>
+                <w:rtl/>
+              </w:rPr>
+            </w:pPr>
+            <w:r>
+              <w:rPr>
+                <w:rFonts w:ascii="Calibri" w:hAnsi="Calibri"/>
+                <w:color w:val="000000"/>
+              </w:rPr>
+              <w:t>6806.455</w:t>
+            </w:r>
+          </w:p>
+        </w:tc>
+      </w:tr>
+      <w:tr>
+        <w:trPr>
+          <w:trHeight w:val="242"/>
+        </w:trPr>
+        <w:tc>
+          <w:tcPr>
+            <w:tcW w:w="827" w:type="dxa"/>
+          </w:tcPr>
+          <w:p>
+            <w:pPr>
+              <w:pStyle w:val="a5"/>
+              <w:tabs>
+                <w:tab w:val="left" w:pos="6249"/>
+              </w:tabs>
+              <w:ind w:left="0"/>
+              <w:rPr>
+                <w:rtl/>
+              </w:rPr>
+            </w:pPr>
+            <w:r>
+              <w:t>237</w:t>
+            </w:r>
+          </w:p>
+        </w:tc>
+        <w:tc>
+          <w:tcPr>
+            <w:tcW w:w="1103" w:type="dxa"/>
+          </w:tcPr>
+          <w:p>
+            <w:pPr>
+              <w:bidi w:val="0"/>
+              <w:rPr>
+                <w:rFonts w:ascii="Calibri" w:hAnsi="Calibri"/>
+                <w:color w:val="000000"/>
+                <w:rtl/>
+              </w:rPr>
+            </w:pPr>
+            <w:r>
+              <w:rPr>
+                <w:rFonts w:ascii="Calibri" w:hAnsi="Calibri"/>
+                <w:color w:val="000000"/>
+              </w:rPr>
+              <w:t>7828.278</w:t>
+            </w:r>
+          </w:p>
+        </w:tc>
+      </w:tr>
+      <w:tr>
+        <w:trPr>
+          <w:trHeight w:val="254"/>
+        </w:trPr>
+        <w:tc>
+          <w:tcPr>
+            <w:tcW w:w="827" w:type="dxa"/>
+          </w:tcPr>
+          <w:p>
+            <w:pPr>
+              <w:pStyle w:val="a5"/>
+              <w:tabs>
+                <w:tab w:val="left" w:pos="6249"/>
+              </w:tabs>
+              <w:ind w:left="0"/>
+              <w:rPr>
+                <w:rtl/>
+              </w:rPr>
+            </w:pPr>
+            <w:r>
+              <w:t>242</w:t>
+            </w:r>
+          </w:p>
+        </w:tc>
+        <w:tc>
+          <w:tcPr>
+            <w:tcW w:w="1103" w:type="dxa"/>
+          </w:tcPr>
+          <w:p>
+            <w:pPr>
+              <w:bidi w:val="0"/>
+              <w:rPr>
+                <w:rFonts w:ascii="Calibri" w:hAnsi="Calibri"/>
+                <w:color w:val="000000"/>
+                <w:rtl/>
+              </w:rPr>
+            </w:pPr>
+            <w:r>
+              <w:rPr>
+                <w:rFonts w:ascii="Calibri" w:hAnsi="Calibri"/>
+                <w:color w:val="000000"/>
+              </w:rPr>
+              <w:t>8491.234</w:t>
+            </w:r>
+          </w:p>
+        </w:tc>
+      </w:tr>
+    </w:tbl>
+    <w:p>
+      <w:pPr>
+        <w:tabs>
+          <w:tab w:val="left" w:pos="6249"/>
+        </w:tabs>
+      </w:pPr>
+    </w:p>
+    <w:p>
+      <w:pPr>
+        <w:tabs>
+          <w:tab w:val="left" w:pos="6249"/>
+        </w:tabs>
+        <w:rPr>
+          <w:rtl/>
+        </w:rPr>
+      </w:pPr>
+      <w:r>
+        <w:rPr>
+          <w:rFonts w:hint="cs"/>
+          <w:rtl/>
+        </w:rPr>
+        <w:t xml:space="preserve">כיוון שסטיית התקן של מנעול </w:t>
+      </w:r>
+      <w:proofErr w:type="spellStart"/>
+      <w:r>
+        <w:t>Beckoff</w:t>
+      </w:r>
+      <w:proofErr w:type="spellEnd"/>
+      <w:r>
+        <w:rPr>
+          <w:rFonts w:hint="cs"/>
+          <w:rtl/>
+        </w:rPr>
+        <w:t xml:space="preserve"> גדולה מאוד </w:t>
+      </w:r>
+      <w:proofErr w:type="spellStart"/>
+      <w:r>
+        <w:rPr>
+          <w:rFonts w:hint="cs"/>
+          <w:rtl/>
+        </w:rPr>
+        <w:t>ללעומת</w:t>
+      </w:r>
+      <w:proofErr w:type="spellEnd"/>
+      <w:r>
+        <w:rPr>
+          <w:rFonts w:hint="cs"/>
+          <w:rtl/>
+        </w:rPr>
+        <w:t xml:space="preserve"> סטיית התקן של שאר המנעולים וגם של </w:t>
+      </w:r>
+      <w:r>
+        <w:rPr>
+          <w:rFonts w:hint="cs"/>
+        </w:rPr>
+        <w:t>TAS</w:t>
+      </w:r>
+      <w:r>
+        <w:rPr>
+          <w:rFonts w:hint="cs"/>
+          <w:rtl/>
+        </w:rPr>
+        <w:t xml:space="preserve"> לעומת </w:t>
+      </w:r>
+      <w:r>
+        <w:rPr>
+          <w:rFonts w:hint="cs"/>
+        </w:rPr>
+        <w:t>CLH</w:t>
+      </w:r>
+      <w:r>
+        <w:rPr>
+          <w:rFonts w:hint="cs"/>
+          <w:rtl/>
+        </w:rPr>
+        <w:t xml:space="preserve"> ו </w:t>
+      </w:r>
+      <w:r>
+        <w:rPr>
+          <w:rFonts w:hint="cs"/>
+        </w:rPr>
+        <w:t>MCS</w:t>
+      </w:r>
+      <w:r>
+        <w:rPr>
+          <w:rFonts w:hint="cs"/>
+          <w:rtl/>
+        </w:rPr>
+        <w:t xml:space="preserve"> נציג את התוצאות בכמה גרפים כדי לקבל זום יותר גדול ולראות יותר את פיזור הנקודות בגרף :</w:t>
+      </w:r>
+      <w:r>
+        <w:rPr>
+          <w:rtl/>
+        </w:rPr>
+        <w:br/>
+      </w:r>
+      <w:r>
+        <w:rPr>
+          <w:rFonts w:hint="cs"/>
+          <w:rtl/>
+        </w:rPr>
+        <w:lastRenderedPageBreak/>
+        <w:t xml:space="preserve">גרף שמציג את כל המנעולים ניתן לראות בו את פיזור התוצאות של </w:t>
+      </w:r>
+      <w:proofErr w:type="spellStart"/>
+      <w:r>
+        <w:rPr>
+          <w:rFonts w:hint="cs"/>
+        </w:rPr>
+        <w:t>B</w:t>
+      </w:r>
+      <w:r>
+        <w:t>eckoff</w:t>
+      </w:r>
+      <w:proofErr w:type="spellEnd"/>
+      <w:r>
+        <w:rPr>
+          <w:rFonts w:hint="cs"/>
+          <w:rtl/>
+        </w:rPr>
+        <w:t xml:space="preserve"> בצורה ברורה</w:t>
+      </w:r>
+      <w:r>
+        <w:rPr>
+          <w:rFonts w:hint="cs"/>
+          <w:rtl/>
+        </w:rPr>
+        <w:t>:</w:t>
+      </w:r>
+      <w:r>
+        <w:rPr>
+          <w:rtl/>
+        </w:rPr>
+        <w:br/>
+      </w:r>
+      <w:r>
+        <w:rPr>
+          <w:noProof/>
+        </w:rPr>
+        <w:drawing>
+          <wp:inline distT="0" distB="0" distL="0" distR="0">
+            <wp:extent cx="5656656" cy="1678305"/>
+            <wp:effectExtent l="0" t="0" r="0" b="0"/>
+            <wp:docPr id="5" name="Chart 5"/>
+            <wp:cNvGraphicFramePr/>
+            <a:graphic xmlns:a="http://schemas.openxmlformats.org/drawingml/2006/main">
+              <a:graphicData uri="http://schemas.openxmlformats.org/drawingml/2006/chart">
+                <c:chart xmlns:c="http://schemas.openxmlformats.org/drawingml/2006/chart" xmlns:r="http://schemas.openxmlformats.org/officeDocument/2006/relationships" r:id="rId6"/>
+              </a:graphicData>
+            </a:graphic>
+          </wp:inline>
+        </w:drawing>
+      </w:r>
+    </w:p>
+    <w:p>
+      <w:pPr>
+        <w:tabs>
+          <w:tab w:val="left" w:pos="6249"/>
+        </w:tabs>
+        <w:rPr>
+          <w:rtl/>
+        </w:rPr>
+      </w:pPr>
+      <w:r>
+        <w:rPr>
+          <w:rFonts w:hint="cs"/>
+          <w:rtl/>
+        </w:rPr>
+        <w:t xml:space="preserve">גרף שמציג את המנעולים ללא </w:t>
+      </w:r>
+      <w:proofErr w:type="spellStart"/>
+      <w:r>
+        <w:t>Beckoff</w:t>
+      </w:r>
+      <w:proofErr w:type="spellEnd"/>
+      <w:r>
+        <w:rPr>
+          <w:rFonts w:hint="cs"/>
+          <w:rtl/>
+        </w:rPr>
+        <w:t xml:space="preserve"> ניתן לראות בו את פיזור התוצאות עבור מנעול </w:t>
+      </w:r>
+      <w:r>
+        <w:rPr>
+          <w:rFonts w:hint="cs"/>
+        </w:rPr>
+        <w:t>TAS</w:t>
+      </w:r>
+      <w:r>
+        <w:rPr>
+          <w:rFonts w:hint="cs"/>
+          <w:rtl/>
+        </w:rPr>
+        <w:t xml:space="preserve"> בצורה ברורה:</w:t>
+      </w:r>
+    </w:p>
+    <w:p>
+      <w:pPr>
+        <w:tabs>
+          <w:tab w:val="left" w:pos="6249"/>
+        </w:tabs>
+      </w:pPr>
+      <w:r>
+        <w:rPr>
+          <w:noProof/>
+        </w:rPr>
+        <w:drawing>
+          <wp:inline distT="0" distB="0" distL="0" distR="0">
+            <wp:extent cx="5669706" cy="1862919"/>
+            <wp:effectExtent l="0" t="0" r="0" b="0"/>
+            <wp:docPr id="6" name="Chart 6"/>
+            <wp:cNvGraphicFramePr/>
+            <a:graphic xmlns:a="http://schemas.openxmlformats.org/drawingml/2006/main">
+              <a:graphicData uri="http://schemas.openxmlformats.org/drawingml/2006/chart">
+                <c:chart xmlns:c="http://schemas.openxmlformats.org/drawingml/2006/chart" xmlns:r="http://schemas.openxmlformats.org/officeDocument/2006/relationships" r:id="rId7"/>
+              </a:graphicData>
+            </a:graphic>
+          </wp:inline>
+        </w:drawing>
+      </w:r>
+    </w:p>
+    <w:p>
+      <w:pPr>
+        <w:tabs>
+          <w:tab w:val="left" w:pos="6249"/>
+        </w:tabs>
+      </w:pPr>
+      <w:r>
+        <w:rPr>
+          <w:rFonts w:hint="cs"/>
+          <w:rtl/>
+        </w:rPr>
+        <w:t xml:space="preserve">גרף שמציג את המנעולים </w:t>
+      </w:r>
+      <w:r>
+        <w:rPr>
+          <w:rFonts w:hint="cs"/>
+        </w:rPr>
+        <w:t>CLH</w:t>
+      </w:r>
+      <w:r>
+        <w:rPr>
+          <w:rFonts w:hint="cs"/>
+          <w:rtl/>
+        </w:rPr>
+        <w:t xml:space="preserve"> ו </w:t>
+      </w:r>
+      <w:r>
+        <w:rPr>
+          <w:rFonts w:hint="cs"/>
+        </w:rPr>
+        <w:t>MCS</w:t>
+      </w:r>
+      <w:r>
+        <w:rPr>
+          <w:rFonts w:hint="cs"/>
+          <w:rtl/>
+        </w:rPr>
+        <w:t xml:space="preserve"> בלבד וניתן לראות את פיזור התוצאות שלהם בצורה ברורה :</w:t>
+      </w:r>
+    </w:p>
+    <w:p>
+      <w:pPr>
+        <w:tabs>
+          <w:tab w:val="left" w:pos="6249"/>
+        </w:tabs>
+      </w:pPr>
+      <w:r>
+        <w:rPr>
+          <w:noProof/>
+        </w:rPr>
+        <w:drawing>
+          <wp:inline distT="0" distB="0" distL="0" distR="0">
+            <wp:extent cx="5677469" cy="1712794"/>
+            <wp:effectExtent l="0" t="0" r="0" b="0"/>
+            <wp:docPr id="9" name="Chart 9"/>
+            <wp:cNvGraphicFramePr/>
+            <a:graphic xmlns:a="http://schemas.openxmlformats.org/drawingml/2006/main">
+              <a:graphicData uri="http://schemas.openxmlformats.org/drawingml/2006/chart">
+                <c:chart xmlns:c="http://schemas.openxmlformats.org/drawingml/2006/chart" xmlns:r="http://schemas.openxmlformats.org/officeDocument/2006/relationships" r:id="rId8"/>
+              </a:graphicData>
+            </a:graphic>
+          </wp:inline>
+        </w:drawing>
+      </w:r>
+    </w:p>
+    <w:p>
+      <w:pPr>
+        <w:tabs>
+          <w:tab w:val="left" w:pos="6249"/>
+        </w:tabs>
+      </w:pPr>
+      <w:r>
+        <w:rPr>
+          <w:rFonts w:hint="cs"/>
+          <w:rtl/>
+        </w:rPr>
+        <w:t>לכל מנעול ביצענו 7 מדידות וראינו סוג של התכנסות בתוצאות של מספר הגדלות המונה למילי שניות והתכנסות עבור הסטיית תקן.</w:t>
+      </w:r>
+      <w:r>
+        <w:rPr>
+          <w:rtl/>
+        </w:rPr>
+        <w:br/>
+      </w:r>
+      <w:r>
+        <w:rPr>
+          <w:rFonts w:hint="cs"/>
+          <w:rtl/>
+        </w:rPr>
+        <w:t xml:space="preserve">התוצאות תאמו את ההנחה שלנו שבמספר חוטים גדול יותר המימושים היותר מסובכים כגון </w:t>
+      </w:r>
+      <w:r>
+        <w:rPr>
+          <w:rFonts w:hint="cs"/>
+        </w:rPr>
+        <w:t>CLH</w:t>
+      </w:r>
+      <w:r>
+        <w:rPr>
+          <w:rFonts w:hint="cs"/>
+          <w:rtl/>
+        </w:rPr>
+        <w:t xml:space="preserve"> </w:t>
+      </w:r>
+      <w:r>
+        <w:rPr>
+          <w:rFonts w:hint="cs"/>
+        </w:rPr>
+        <w:t>MCS</w:t>
+      </w:r>
+      <w:r>
+        <w:rPr>
+          <w:rFonts w:hint="cs"/>
+          <w:rtl/>
+        </w:rPr>
+        <w:t xml:space="preserve"> ו </w:t>
+      </w:r>
+      <w:proofErr w:type="spellStart"/>
+      <w:r>
+        <w:rPr>
+          <w:rFonts w:hint="cs"/>
+        </w:rPr>
+        <w:t>B</w:t>
+      </w:r>
+      <w:r>
+        <w:t>eckoff</w:t>
+      </w:r>
+      <w:proofErr w:type="spellEnd"/>
+      <w:r>
+        <w:rPr>
+          <w:rFonts w:hint="cs"/>
+          <w:rtl/>
+        </w:rPr>
+        <w:t xml:space="preserve"> יעילים יותר מאשר המימוש הפשוט יותר של </w:t>
+      </w:r>
+      <w:r>
+        <w:rPr>
+          <w:rFonts w:hint="cs"/>
+        </w:rPr>
+        <w:t>TAS</w:t>
+      </w:r>
+      <w:r>
+        <w:rPr>
+          <w:rFonts w:hint="cs"/>
+          <w:rtl/>
+        </w:rPr>
+        <w:t>.</w:t>
+      </w:r>
+      <w:r>
+        <w:rPr>
+          <w:rtl/>
+        </w:rPr>
+        <w:br/>
+      </w:r>
+      <w:r>
+        <w:rPr>
+          <w:rFonts w:hint="cs"/>
+          <w:rtl/>
+        </w:rPr>
+        <w:t xml:space="preserve">בנוסף המימושים המסובכים יותר של </w:t>
+      </w:r>
+      <w:r>
+        <w:rPr>
+          <w:rFonts w:hint="cs"/>
+        </w:rPr>
+        <w:t>CLH</w:t>
+      </w:r>
+      <w:r>
+        <w:rPr>
+          <w:rFonts w:hint="cs"/>
+          <w:rtl/>
+        </w:rPr>
+        <w:t xml:space="preserve"> ו </w:t>
+      </w:r>
+      <w:r>
+        <w:rPr>
+          <w:rFonts w:hint="cs"/>
+        </w:rPr>
+        <w:t>MCS</w:t>
+      </w:r>
+      <w:r>
+        <w:rPr>
+          <w:rFonts w:hint="cs"/>
+          <w:rtl/>
+        </w:rPr>
+        <w:t xml:space="preserve"> שומרים על הגינות בהרצה של החוטים כמו שלמדנו ולכן </w:t>
+      </w:r>
+      <w:proofErr w:type="spellStart"/>
+      <w:r>
+        <w:rPr>
+          <w:rFonts w:hint="cs"/>
+          <w:rtl/>
+        </w:rPr>
+        <w:t>הסטיית</w:t>
+      </w:r>
+      <w:proofErr w:type="spellEnd"/>
+      <w:r>
+        <w:rPr>
+          <w:rFonts w:hint="cs"/>
+          <w:rtl/>
+        </w:rPr>
+        <w:t xml:space="preserve"> תקן בהרבה יותר קטנה במימושים של </w:t>
+      </w:r>
+      <w:r>
+        <w:rPr>
+          <w:rFonts w:hint="cs"/>
+        </w:rPr>
+        <w:t>CLH</w:t>
+      </w:r>
+      <w:r>
+        <w:rPr>
+          <w:rFonts w:hint="cs"/>
+          <w:rtl/>
+        </w:rPr>
+        <w:t xml:space="preserve"> ו </w:t>
+      </w:r>
+      <w:r>
+        <w:rPr>
+          <w:rFonts w:hint="cs"/>
+        </w:rPr>
+        <w:t>MCS</w:t>
+      </w:r>
+      <w:r>
+        <w:rPr>
+          <w:rFonts w:hint="cs"/>
+          <w:rtl/>
+        </w:rPr>
+        <w:t xml:space="preserve"> מאשר במימושים של </w:t>
+      </w:r>
+      <w:proofErr w:type="spellStart"/>
+      <w:r>
+        <w:t>Beckoff</w:t>
+      </w:r>
+      <w:proofErr w:type="spellEnd"/>
+      <w:r>
+        <w:rPr>
+          <w:rFonts w:hint="cs"/>
+          <w:rtl/>
+        </w:rPr>
+        <w:t xml:space="preserve"> ו </w:t>
+      </w:r>
+      <w:r>
+        <w:rPr>
+          <w:rFonts w:hint="cs"/>
+        </w:rPr>
+        <w:t>TAS</w:t>
+      </w:r>
+      <w:r>
+        <w:rPr>
+          <w:rFonts w:hint="cs"/>
+          <w:rtl/>
+        </w:rPr>
+        <w:t xml:space="preserve"> שבהם מי</w:t>
+      </w:r>
+      <w:r>
+        <w:rPr>
+          <w:rFonts w:hint="cs"/>
+          <w:rtl/>
+        </w:rPr>
+        <w:t xml:space="preserve"> שתופס ראשון תופס וחוטים </w:t>
+      </w:r>
+      <w:proofErr w:type="spellStart"/>
+      <w:r>
+        <w:rPr>
+          <w:rFonts w:hint="cs"/>
+          <w:rtl/>
+        </w:rPr>
+        <w:t>מסויימים</w:t>
+      </w:r>
+      <w:proofErr w:type="spellEnd"/>
+      <w:r>
+        <w:rPr>
+          <w:rFonts w:hint="cs"/>
+          <w:rtl/>
+        </w:rPr>
+        <w:t xml:space="preserve"> יכולים כמעט אף פעם לא להצליח לנעול את המנעול ולכן בהם </w:t>
+      </w:r>
+      <w:proofErr w:type="spellStart"/>
+      <w:r>
+        <w:rPr>
+          <w:rFonts w:hint="cs"/>
+          <w:rtl/>
+        </w:rPr>
+        <w:t>הסטיית</w:t>
+      </w:r>
+      <w:proofErr w:type="spellEnd"/>
+      <w:r>
+        <w:rPr>
+          <w:rFonts w:hint="cs"/>
+          <w:rtl/>
+        </w:rPr>
+        <w:t xml:space="preserve"> תקן מאוד גדולה.</w:t>
+      </w:r>
+      <w:bookmarkStart w:id="0" w:name="_GoBack"/>
+      <w:bookmarkEnd w:id="0"/>
     </w:p>
     <w:p>
       <w:pPr>
@@ -2453,6 +4830,7 @@
                 <w:rFonts w:ascii="Arial" w:eastAsia="Times New Roman" w:hAnsi="Arial" w:cs="Arial"/>
                 <w:color w:val="000000"/>
               </w:rPr>
+              <w:lastRenderedPageBreak/>
               <w:t>w</w:t>
             </w:r>
           </w:p>
@@ -8538,7 +10916,6 @@
           <w:noProof/>
           <w:rtl/>
         </w:rPr>
-        <w:lastRenderedPageBreak/>
         <w:drawing>
           <wp:inline distT="0" distB="0" distL="0" distR="0">
             <wp:extent cx="4572000" cy="2743200"/>
@@ -8547,7 +10924,7 @@
             <wp:cNvGraphicFramePr/>
             <a:graphic xmlns:a="http://schemas.openxmlformats.org/drawingml/2006/main">
               <a:graphicData uri="http://schemas.openxmlformats.org/drawingml/2006/chart">
-                <c:chart xmlns:c="http://schemas.openxmlformats.org/drawingml/2006/chart" xmlns:r="http://schemas.openxmlformats.org/officeDocument/2006/relationships" r:id="rId6"/>
+                <c:chart xmlns:c="http://schemas.openxmlformats.org/drawingml/2006/chart" xmlns:r="http://schemas.openxmlformats.org/officeDocument/2006/relationships" r:id="rId9"/>
               </a:graphicData>
             </a:graphic>
           </wp:inline>
@@ -8575,6 +10952,37 @@
           <w:rtl/>
         </w:rPr>
       </w:pPr>
+      <w:r>
+        <w:rPr>
+          <w:rFonts w:hint="cs"/>
+          <w:rtl/>
+        </w:rPr>
+        <w:t xml:space="preserve">התוצאות בטסט זה תואמות את התובנות שלנו מהטסטים של המונה שכאשר יש חוט אחד שרץ ככל שיש יותר טיפול במנעולים יש פגיעה בתפוקה והביצועים פחות טובים ורואים זאת כאן בעובדה שהתוצאות של כל המנעולים בשיטת </w:t>
+      </w:r>
+      <w:proofErr w:type="spellStart"/>
+      <w:r>
+        <w:t>HomeQueue</w:t>
+      </w:r>
+      <w:proofErr w:type="spellEnd"/>
+      <w:r>
+        <w:rPr>
+          <w:rFonts w:hint="cs"/>
+          <w:rtl/>
+        </w:rPr>
+        <w:t xml:space="preserve"> שמשתמש בנעילה של התור פחות טובים מאשר בשיטה של </w:t>
+      </w:r>
+      <w:proofErr w:type="spellStart"/>
+      <w:r>
+        <w:t>LockFree</w:t>
+      </w:r>
+      <w:proofErr w:type="spellEnd"/>
+      <w:r>
+        <w:rPr>
+          <w:rFonts w:hint="cs"/>
+          <w:rtl/>
+        </w:rPr>
+        <w:t xml:space="preserve"> שבו אין נעילה של התור.</w:t>
+      </w:r>
     </w:p>
     <w:p>
       <w:pPr>
@@ -8586,6 +10994,64 @@
           <w:rtl/>
         </w:rPr>
       </w:pPr>
+      <w:r>
+        <w:rPr>
+          <w:rFonts w:hint="cs"/>
+          <w:rtl/>
+        </w:rPr>
+        <w:t xml:space="preserve">בהשוואה לתוצאות של </w:t>
+      </w:r>
+      <w:r>
+        <w:t>Worker Rate</w:t>
+      </w:r>
+      <w:r>
+        <w:rPr>
+          <w:rFonts w:hint="cs"/>
+          <w:rtl/>
+        </w:rPr>
+        <w:t xml:space="preserve"> מהתרגיל הקודם אנחנו רואים שיש ירידה כאן לעומת התרגיל הקודם וזאת כתוצאה מהמימושים היותר מסובכים של המנעולים שמגיעים עם </w:t>
+      </w:r>
+      <w:r>
+        <w:lastRenderedPageBreak/>
+        <w:t>overhead</w:t>
+      </w:r>
+      <w:r>
+        <w:rPr>
+          <w:rFonts w:hint="cs"/>
+          <w:rtl/>
+        </w:rPr>
+        <w:t xml:space="preserve"> של טיפול בנעילה ושיחרור המנעול. יש ירידה גדולה יותר עבור </w:t>
+      </w:r>
+      <w:r>
+        <w:rPr>
+          <w:rFonts w:hint="cs"/>
+        </w:rPr>
+        <w:t>W</w:t>
+      </w:r>
+      <w:r>
+        <w:t>=25</w:t>
+      </w:r>
+      <w:r>
+        <w:rPr>
+          <w:rFonts w:hint="cs"/>
+          <w:rtl/>
+        </w:rPr>
+        <w:t xml:space="preserve"> </w:t>
+      </w:r>
+      <w:r>
+        <w:rPr>
+          <w:rFonts w:hint="cs"/>
+          <w:rtl/>
+        </w:rPr>
+        <w:t xml:space="preserve">(מ 4850 לפחות מ 1500) </w:t>
+      </w:r>
+      <w:r>
+        <w:rPr>
+          <w:rFonts w:hint="cs"/>
+          <w:rtl/>
+        </w:rPr>
+        <w:t xml:space="preserve">שכן הזמן לטיפול בחבילה הוא קטן יותר ולכן יש יותר נעילות ושיחרורים של המנעול דבר שגורם להרעה בביצועים. </w:t>
+      </w:r>
     </w:p>
     <w:p>
       <w:pPr>
@@ -12620,7 +15086,6 @@
                 <w:rFonts w:ascii="Arial" w:eastAsia="Times New Roman" w:hAnsi="Arial" w:cs="Arial"/>
                 <w:color w:val="000000"/>
               </w:rPr>
-              <w:lastRenderedPageBreak/>
               <w:t>10</w:t>
             </w:r>
           </w:p>
@@ -15090,6 +17555,7 @@
                 <w:rFonts w:ascii="Arial" w:eastAsia="Times New Roman" w:hAnsi="Arial" w:cs="Arial"/>
                 <w:color w:val="000000"/>
               </w:rPr>
+              <w:lastRenderedPageBreak/>
               <w:t>4</w:t>
             </w:r>
           </w:p>
@@ -16663,7 +19129,7 @@
             <wp:cNvGraphicFramePr/>
             <a:graphic xmlns:a="http://schemas.openxmlformats.org/drawingml/2006/main">
               <a:graphicData uri="http://schemas.openxmlformats.org/drawingml/2006/chart">
-                <c:chart xmlns:c="http://schemas.openxmlformats.org/drawingml/2006/chart" xmlns:r="http://schemas.openxmlformats.org/officeDocument/2006/relationships" r:id="rId7"/>
+                <c:chart xmlns:c="http://schemas.openxmlformats.org/drawingml/2006/chart" xmlns:r="http://schemas.openxmlformats.org/officeDocument/2006/relationships" r:id="rId10"/>
               </a:graphicData>
             </a:graphic>
           </wp:inline>
@@ -16726,7 +19192,6 @@
           <w:noProof/>
           <w:u w:val="single"/>
         </w:rPr>
-        <w:lastRenderedPageBreak/>
         <w:drawing>
           <wp:inline distT="0" distB="0" distL="0" distR="0">
             <wp:extent cx="4572000" cy="2743200"/>
@@ -16735,7 +19200,7 @@
             <wp:cNvGraphicFramePr/>
             <a:graphic xmlns:a="http://schemas.openxmlformats.org/drawingml/2006/main">
               <a:graphicData uri="http://schemas.openxmlformats.org/drawingml/2006/chart">
-                <c:chart xmlns:c="http://schemas.openxmlformats.org/drawingml/2006/chart" xmlns:r="http://schemas.openxmlformats.org/officeDocument/2006/relationships" r:id="rId8"/>
+                <c:chart xmlns:c="http://schemas.openxmlformats.org/drawingml/2006/chart" xmlns:r="http://schemas.openxmlformats.org/officeDocument/2006/relationships" r:id="rId11"/>
               </a:graphicData>
             </a:graphic>
           </wp:inline>
@@ -16763,7 +19228,6 @@
           <w:tab w:val="left" w:pos="6249"/>
         </w:tabs>
         <w:rPr>
-          <w:rFonts w:hint="cs"/>
           <w:rtl/>
         </w:rPr>
       </w:pPr>
@@ -16772,6 +19236,7 @@
           <w:rFonts w:hint="cs"/>
           <w:rtl/>
         </w:rPr>
+        <w:lastRenderedPageBreak/>
         <w:t>באופן כלל</w:t>
       </w:r>
       <w:r>
@@ -16849,23 +19314,7 @@
           <w:rFonts w:hint="cs"/>
           <w:rtl/>
         </w:rPr>
-        <w:t xml:space="preserve">  אין ביצועים טובים כאשר הרבה חוטים מנסים לנעול את אותו המנעול. מכיוון שיש "מעט" עבודה, החוטים ינסו לנעול כל הזמן מנעולים וחלק גדול הזמן לא יצליחו. כאשר משתמשים באסטרטגיית </w:t>
-      </w:r>
-      <w:proofErr w:type="spellStart"/>
-      <w:r>
-        <w:rPr>
-          <w:rFonts w:hint="cs"/>
-          <w:rtl/>
-        </w:rPr>
-        <w:t>רנדומית</w:t>
-      </w:r>
-      <w:proofErr w:type="spellEnd"/>
-      <w:r>
-        <w:rPr>
-          <w:rFonts w:hint="cs"/>
-          <w:rtl/>
-        </w:rPr>
-        <w:t xml:space="preserve"> בבחירת תור מקבלים ביצועים יותר טוב מאלו של </w:t>
+        <w:t xml:space="preserve">  אין ביצועים טובים כאשר הרבה חוטים מנסים לנעול את אותו המנעול. מכיוון שיש "מעט" עבודה, החוטים ינסו לנעול כל הזמן מנעולים וחלק גדול הזמן לא יצליחו. כאשר משתמשים באסטרטגיית רנדומית בבחירת תור מקבלים ביצועים יותר טוב מאלו של </w:t>
       </w:r>
       <w:r>
         <w:t>Last-Queue</w:t>
@@ -16940,39 +19389,7 @@
           <w:rFonts w:hint="cs"/>
           <w:rtl/>
         </w:rPr>
-        <w:t xml:space="preserve"> יכול </w:t>
-      </w:r>
-      <w:proofErr w:type="spellStart"/>
-      <w:r>
-        <w:rPr>
-          <w:rFonts w:hint="cs"/>
-          <w:rtl/>
-        </w:rPr>
-        <w:t>להתקע</w:t>
-      </w:r>
-      <w:proofErr w:type="spellEnd"/>
-      <w:r>
-        <w:rPr>
-          <w:rFonts w:hint="cs"/>
-          <w:rtl/>
-        </w:rPr>
-        <w:t xml:space="preserve"> זמן מסוים על לנסות ולהכניס לתור, כי הוא מנסה להכניס </w:t>
-      </w:r>
-      <w:proofErr w:type="spellStart"/>
-      <w:r>
-        <w:rPr>
-          <w:rFonts w:hint="cs"/>
-          <w:rtl/>
-        </w:rPr>
-        <w:t>פקטה</w:t>
-      </w:r>
-      <w:proofErr w:type="spellEnd"/>
-      <w:r>
-        <w:rPr>
-          <w:rFonts w:hint="cs"/>
-          <w:rtl/>
-        </w:rPr>
-        <w:t xml:space="preserve"> לתור כל עוד זה מלא.</w:t>
+        <w:t xml:space="preserve"> יכול להתקע זמן מסוים על לנסות ולהכניס לתור, כי הוא מנסה להכניס פקטה לתור כל עוד זה מלא.</w:t>
       </w:r>
       <w:r>
         <w:rPr>
@@ -17020,55 +19437,7 @@
           <w:rFonts w:hint="cs"/>
           <w:rtl/>
         </w:rPr>
-        <w:t xml:space="preserve">. תוצאה זו מצביעה על כך שעבור בקרת עומסים ניתן להשתמש באלגוריתם פשוט כמו </w:t>
-      </w:r>
-      <w:proofErr w:type="spellStart"/>
-      <w:r>
-        <w:rPr>
-          <w:rFonts w:hint="cs"/>
-          <w:rtl/>
-        </w:rPr>
-        <w:t>רנדומיזציה</w:t>
-      </w:r>
-      <w:proofErr w:type="spellEnd"/>
-      <w:r>
-        <w:rPr>
-          <w:rFonts w:hint="cs"/>
-          <w:rtl/>
-        </w:rPr>
-        <w:t xml:space="preserve"> . אלגוריתם זה תורם בכך שכל חוט בוחר תור ממנו הוא יוציא </w:t>
-      </w:r>
-      <w:proofErr w:type="spellStart"/>
-      <w:r>
-        <w:rPr>
-          <w:rFonts w:hint="cs"/>
-          <w:rtl/>
-        </w:rPr>
-        <w:t>פקטה</w:t>
-      </w:r>
-      <w:proofErr w:type="spellEnd"/>
-      <w:r>
-        <w:rPr>
-          <w:rFonts w:hint="cs"/>
-          <w:rtl/>
-        </w:rPr>
-        <w:t xml:space="preserve"> , בכל פעם שהוא מוכן לעבוד על </w:t>
-      </w:r>
-      <w:proofErr w:type="spellStart"/>
-      <w:r>
-        <w:rPr>
-          <w:rFonts w:hint="cs"/>
-          <w:rtl/>
-        </w:rPr>
-        <w:t>פקטה</w:t>
-      </w:r>
-      <w:proofErr w:type="spellEnd"/>
-      <w:r>
-        <w:rPr>
-          <w:rFonts w:hint="cs"/>
-          <w:rtl/>
-        </w:rPr>
-        <w:t xml:space="preserve">. גישה זו תגרום לכך שתורים יתרוקנו בממוצע </w:t>
+        <w:t xml:space="preserve">. תוצאה זו מצביעה על כך שעבור בקרת עומסים ניתן להשתמש באלגוריתם פשוט כמו רנדומיזציה . אלגוריתם זה תורם בכך שכל חוט בוחר תור ממנו הוא יוציא פקטה , בכל פעם שהוא מוכן לעבוד על פקטה. גישה זו תגרום לכך שתורים יתרוקנו בממוצע </w:t>
       </w:r>
       <w:r>
         <w:rPr>
@@ -17123,23 +19492,7 @@
           <w:rFonts w:hint="cs"/>
           <w:rtl/>
         </w:rPr>
-        <w:t xml:space="preserve"> , שם התור יאלץ לחכות עד שהחוט יסיים לעבוד על </w:t>
-      </w:r>
-      <w:proofErr w:type="spellStart"/>
-      <w:r>
-        <w:rPr>
-          <w:rFonts w:hint="cs"/>
-          <w:rtl/>
-        </w:rPr>
-        <w:t>הפקטה</w:t>
-      </w:r>
-      <w:proofErr w:type="spellEnd"/>
-      <w:r>
-        <w:rPr>
-          <w:rFonts w:hint="cs"/>
-          <w:rtl/>
-        </w:rPr>
-        <w:t xml:space="preserve"> ( שכנראה העבודה "ארוכה" ביחס לעבודה שהחוט היה עובד ב</w:t>
+        <w:t xml:space="preserve"> , שם התור יאלץ לחכות עד שהחוט יסיים לעבוד על הפקטה ( שכנראה העבודה "ארוכה" ביחס לעבודה שהחוט היה עובד ב</w:t>
       </w:r>
       <w:r>
         <w:t>w=1000</w:t>
@@ -17159,7 +19512,6 @@
           <w:tab w:val="left" w:pos="6249"/>
         </w:tabs>
         <w:rPr>
-          <w:rFonts w:hint="cs"/>
           <w:rtl/>
         </w:rPr>
       </w:pPr>
@@ -25346,6 +27698,7 @@
         <w:rPr>
           <w:b/>
           <w:bCs/>
+          <w:noProof/>
           <w:u w:val="single"/>
         </w:rPr>
         <w:drawing>
@@ -25356,7 +27709,7 @@
             <wp:cNvGraphicFramePr/>
             <a:graphic xmlns:a="http://schemas.openxmlformats.org/drawingml/2006/main">
               <a:graphicData uri="http://schemas.openxmlformats.org/drawingml/2006/chart">
-                <c:chart xmlns:c="http://schemas.openxmlformats.org/drawingml/2006/chart" xmlns:r="http://schemas.openxmlformats.org/officeDocument/2006/relationships" r:id="rId9"/>
+                <c:chart xmlns:c="http://schemas.openxmlformats.org/drawingml/2006/chart" xmlns:r="http://schemas.openxmlformats.org/officeDocument/2006/relationships" r:id="rId12"/>
               </a:graphicData>
             </a:graphic>
           </wp:inline>
@@ -25416,6 +27769,7 @@
         <w:rPr>
           <w:b/>
           <w:bCs/>
+          <w:noProof/>
           <w:u w:val="single"/>
         </w:rPr>
         <w:drawing>
@@ -25426,7 +27780,7 @@
             <wp:cNvGraphicFramePr/>
             <a:graphic xmlns:a="http://schemas.openxmlformats.org/drawingml/2006/main">
               <a:graphicData uri="http://schemas.openxmlformats.org/drawingml/2006/chart">
-                <c:chart xmlns:c="http://schemas.openxmlformats.org/drawingml/2006/chart" xmlns:r="http://schemas.openxmlformats.org/officeDocument/2006/relationships" r:id="rId10"/>
+                <c:chart xmlns:c="http://schemas.openxmlformats.org/drawingml/2006/chart" xmlns:r="http://schemas.openxmlformats.org/officeDocument/2006/relationships" r:id="rId13"/>
               </a:graphicData>
             </a:graphic>
           </wp:inline>
@@ -25454,7 +27808,6 @@
           <w:tab w:val="left" w:pos="6249"/>
         </w:tabs>
         <w:rPr>
-          <w:rFonts w:hint="cs"/>
           <w:rtl/>
         </w:rPr>
       </w:pPr>
@@ -25596,7 +27949,6 @@
           <w:tab w:val="left" w:pos="6249"/>
         </w:tabs>
         <w:rPr>
-          <w:rFonts w:hint="cs"/>
           <w:rtl/>
         </w:rPr>
       </w:pPr>
@@ -25632,7 +27984,6 @@
           <w:tab w:val="left" w:pos="6249"/>
         </w:tabs>
         <w:rPr>
-          <w:rFonts w:hint="cs"/>
           <w:rtl/>
         </w:rPr>
       </w:pPr>
@@ -25641,23 +27992,7 @@
           <w:rFonts w:hint="cs"/>
           <w:rtl/>
         </w:rPr>
-        <w:t xml:space="preserve">כאן מכיוון שיש לכל חוט יותר עבודה , וכן ישנם פחות דרישות לנעילות והתנגשויות בין החוטים השיפור לעומת הריצה הסדרתית גדול יותר </w:t>
-      </w:r>
-      <w:proofErr w:type="spellStart"/>
-      <w:r>
-        <w:rPr>
-          <w:rFonts w:hint="cs"/>
-          <w:rtl/>
-        </w:rPr>
-        <w:t>מכאשר</w:t>
-      </w:r>
-      <w:proofErr w:type="spellEnd"/>
-      <w:r>
-        <w:rPr>
-          <w:rFonts w:hint="cs"/>
-          <w:rtl/>
-        </w:rPr>
-        <w:t xml:space="preserve"> </w:t>
+        <w:t xml:space="preserve">כאן מכיוון שיש לכל חוט יותר עבודה , וכן ישנם פחות דרישות לנעילות והתנגשויות בין החוטים השיפור לעומת הריצה הסדרתית גדול יותר מכאשר </w:t>
       </w:r>
       <w:r>
         <w:t>w=1000</w:t>
@@ -25677,7 +28012,6 @@
           <w:tab w:val="left" w:pos="6249"/>
         </w:tabs>
         <w:rPr>
-          <w:rFonts w:hint="cs"/>
           <w:rtl/>
         </w:rPr>
       </w:pPr>
@@ -25770,23 +28104,7 @@
           <w:rFonts w:hint="cs"/>
           <w:rtl/>
         </w:rPr>
-        <w:t xml:space="preserve"> אותה הוציא מהתור. מכיוון שיש צורך </w:t>
-      </w:r>
-      <w:proofErr w:type="spellStart"/>
-      <w:r>
-        <w:rPr>
-          <w:rFonts w:hint="cs"/>
-          <w:rtl/>
-        </w:rPr>
-        <w:t>במנועולים</w:t>
-      </w:r>
-      <w:proofErr w:type="spellEnd"/>
-      <w:r>
-        <w:rPr>
-          <w:rFonts w:hint="cs"/>
-          <w:rtl/>
-        </w:rPr>
-        <w:t xml:space="preserve"> קטן יותר ותקורה גדולה עבור פתרון מאבקי מנעולים , לאורך זמן הפתרון של </w:t>
+        <w:t xml:space="preserve"> אותה הוציא מהתור. מכיוון שיש צורך במנועולים קטן יותר ותקורה גדולה עבור פתרון מאבקי מנעולים , לאורך זמן הפתרון של </w:t>
       </w:r>
       <w:r>
         <w:t>Lock-Free</w:t>
@@ -25806,7 +28124,6 @@
           <w:tab w:val="left" w:pos="6249"/>
         </w:tabs>
         <w:rPr>
-          <w:rFonts w:hint="cs"/>
           <w:rtl/>
         </w:rPr>
       </w:pPr>
@@ -25818,7 +28135,6 @@
           <w:tab w:val="left" w:pos="6249"/>
         </w:tabs>
         <w:rPr>
-          <w:rFonts w:hint="cs"/>
           <w:rtl/>
         </w:rPr>
       </w:pPr>
@@ -26419,12 +28735,47 @@
       <w:contextualSpacing/>
     </w:pPr>
   </w:style>
+  <w:style w:type="table" w:styleId="a6">
+    <w:name w:val="Table Grid"/>
+    <w:basedOn w:val="a1"/>
+    <w:uiPriority w:val="59"/>
+    <w:rsid w:val="00E03885"/>
+    <w:pPr>
+      <w:spacing w:after="0" w:line="240" w:lineRule="auto"/>
+    </w:pPr>
+    <w:tblPr>
+      <w:tblInd w:w="0" w:type="dxa"/>
+      <w:tblBorders>
+        <w:top w:val="single" w:sz="4" w:space="0" w:color="auto"/>
+        <w:left w:val="single" w:sz="4" w:space="0" w:color="auto"/>
+        <w:bottom w:val="single" w:sz="4" w:space="0" w:color="auto"/>
+        <w:right w:val="single" w:sz="4" w:space="0" w:color="auto"/>
+        <w:insideH w:val="single" w:sz="4" w:space="0" w:color="auto"/>
+        <w:insideV w:val="single" w:sz="4" w:space="0" w:color="auto"/>
+      </w:tblBorders>
+      <w:tblCellMar>
+        <w:top w:w="0" w:type="dxa"/>
+        <w:left w:w="108" w:type="dxa"/>
+        <w:bottom w:w="0" w:type="dxa"/>
+        <w:right w:w="108" w:type="dxa"/>
+      </w:tblCellMar>
+    </w:tblPr>
+  </w:style>
+  <w:style w:type="character" w:styleId="a7">
+    <w:name w:val="Placeholder Text"/>
+    <w:basedOn w:val="a0"/>
+    <w:uiPriority w:val="99"/>
+    <w:semiHidden/>
+    <w:rsid w:val="008B3912"/>
+    <w:rPr>
+      <w:color w:val="808080"/>
+    </w:rPr>
+  </w:style>
 </w:styles>
 </file>
 
 <file path=word/charts/chart1.xml><?xml version="1.0" encoding="utf-8"?>
 <c:chartSpace xmlns:c="http://schemas.openxmlformats.org/drawingml/2006/chart" xmlns:a="http://schemas.openxmlformats.org/drawingml/2006/main" xmlns:r="http://schemas.openxmlformats.org/officeDocument/2006/relationships">
-  <c:date1904 val="1"/>
   <c:lang val="he-IL"/>
   <c:chart>
     <c:plotArea>
@@ -26465,7 +28816,7 @@
                   <c:v>0.26504163369541756</c:v>
                 </c:pt>
                 <c:pt idx="1">
-                  <c:v>3.7002733616286615E-3</c:v>
+                  <c:v>3.7002733616286632E-3</c:v>
                 </c:pt>
                 <c:pt idx="2">
                   <c:v>8.3402273217754127E-4</c:v>
@@ -26506,10 +28857,10 @@
                 <c:formatCode>General</c:formatCode>
                 <c:ptCount val="3"/>
                 <c:pt idx="0">
-                  <c:v>0.2643177649089995</c:v>
+                  <c:v>0.26431776490899961</c:v>
                 </c:pt>
                 <c:pt idx="1">
-                  <c:v>0.1524395726926121</c:v>
+                  <c:v>0.15243957269261216</c:v>
                 </c:pt>
                 <c:pt idx="2">
                   <c:v>6.6494766563556573E-2</c:v>
@@ -26553,10 +28904,10 @@
                   <c:v>8.5798683547946245E-2</c:v>
                 </c:pt>
                 <c:pt idx="1">
-                  <c:v>8.3919322350910104E-3</c:v>
+                  <c:v>8.3919322350910191E-3</c:v>
                 </c:pt>
                 <c:pt idx="2">
-                  <c:v>8.2727861304942186E-3</c:v>
+                  <c:v>8.2727861304942273E-3</c:v>
                 </c:pt>
               </c:numCache>
             </c:numRef>
@@ -26594,36 +28945,36 @@
                 <c:formatCode>General</c:formatCode>
                 <c:ptCount val="3"/>
                 <c:pt idx="0">
-                  <c:v>0.16556362851593415</c:v>
+                  <c:v>0.1655636285159342</c:v>
                 </c:pt>
                 <c:pt idx="1">
-                  <c:v>9.8194374505431361E-3</c:v>
+                  <c:v>9.819437450543143E-3</c:v>
                 </c:pt>
                 <c:pt idx="2">
-                  <c:v>7.3982986835479519E-3</c:v>
+                  <c:v>7.3982986835479554E-3</c:v>
                 </c:pt>
               </c:numCache>
             </c:numRef>
           </c:yVal>
           <c:smooth val="1"/>
         </c:ser>
-        <c:axId val="106554112"/>
-        <c:axId val="106555648"/>
+        <c:axId val="104020608"/>
+        <c:axId val="104116608"/>
       </c:scatterChart>
       <c:valAx>
-        <c:axId val="106554112"/>
+        <c:axId val="104020608"/>
         <c:scaling>
           <c:orientation val="minMax"/>
         </c:scaling>
         <c:axPos val="b"/>
         <c:numFmt formatCode="General" sourceLinked="1"/>
         <c:tickLblPos val="nextTo"/>
-        <c:crossAx val="106555648"/>
+        <c:crossAx val="104116608"/>
         <c:crosses val="autoZero"/>
         <c:crossBetween val="midCat"/>
       </c:valAx>
       <c:valAx>
-        <c:axId val="106555648"/>
+        <c:axId val="104116608"/>
         <c:scaling>
           <c:orientation val="minMax"/>
         </c:scaling>
@@ -26631,7 +28982,7 @@
         <c:majorGridlines/>
         <c:numFmt formatCode="General" sourceLinked="1"/>
         <c:tickLblPos val="nextTo"/>
-        <c:crossAx val="106554112"/>
+        <c:crossAx val="104020608"/>
         <c:crosses val="autoZero"/>
         <c:crossBetween val="midCat"/>
       </c:valAx>
@@ -26640,12 +28991,1419 @@
       <c:legendPos val="r"/>
     </c:legend>
     <c:plotVisOnly val="1"/>
+    <c:dispBlanksAs val="gap"/>
   </c:chart>
   <c:externalData r:id="rId1"/>
 </c:chartSpace>
 </file>
 
 <file path=word/charts/chart2.xml><?xml version="1.0" encoding="utf-8"?>
+<c:chartSpace xmlns:c="http://schemas.openxmlformats.org/drawingml/2006/chart" xmlns:a="http://schemas.openxmlformats.org/drawingml/2006/main" xmlns:r="http://schemas.openxmlformats.org/officeDocument/2006/relationships">
+  <c:date1904 val="1"/>
+  <c:lang val="he-IL"/>
+  <c:chart>
+    <c:plotArea>
+      <c:layout/>
+      <c:scatterChart>
+        <c:scatterStyle val="lineMarker"/>
+        <c:ser>
+          <c:idx val="0"/>
+          <c:order val="0"/>
+          <c:tx>
+            <c:v>TAS</c:v>
+          </c:tx>
+          <c:spPr>
+            <a:ln w="25400" cap="rnd">
+              <a:noFill/>
+              <a:round/>
+            </a:ln>
+            <a:effectLst/>
+          </c:spPr>
+          <c:marker>
+            <c:symbol val="circle"/>
+            <c:size val="5"/>
+            <c:spPr>
+              <a:solidFill>
+                <a:schemeClr val="accent1"/>
+              </a:solidFill>
+              <a:ln w="9525">
+                <a:solidFill>
+                  <a:schemeClr val="accent1"/>
+                </a:solidFill>
+              </a:ln>
+              <a:effectLst/>
+            </c:spPr>
+          </c:marker>
+          <c:xVal>
+            <c:numRef>
+              <c:f>(Sheet1!$C$2,Sheet1!$F$2,Sheet1!$I$2,Sheet1!$L$2,Sheet1!$O$2,Sheet1!$R$2,Sheet1!$U$2)</c:f>
+              <c:numCache>
+                <c:formatCode>General</c:formatCode>
+                <c:ptCount val="7"/>
+                <c:pt idx="0">
+                  <c:v>8542.9007738493492</c:v>
+                </c:pt>
+                <c:pt idx="1">
+                  <c:v>8299.7540691189133</c:v>
+                </c:pt>
+                <c:pt idx="2">
+                  <c:v>7631.0337438005981</c:v>
+                </c:pt>
+                <c:pt idx="3">
+                  <c:v>8641.9436245195993</c:v>
+                </c:pt>
+                <c:pt idx="4">
+                  <c:v>6806.4552132028202</c:v>
+                </c:pt>
+                <c:pt idx="5">
+                  <c:v>7828.2778076402965</c:v>
+                </c:pt>
+                <c:pt idx="6">
+                  <c:v>8491.2342387000044</c:v>
+                </c:pt>
+              </c:numCache>
+            </c:numRef>
+          </c:xVal>
+          <c:yVal>
+            <c:numRef>
+              <c:f>(Sheet1!$D$2,Sheet1!$G$2,Sheet1!$J$2,Sheet1!$M$2,Sheet1!$P$2,Sheet1!$S$2,Sheet1!$V$2)</c:f>
+              <c:numCache>
+                <c:formatCode>General</c:formatCode>
+                <c:ptCount val="7"/>
+                <c:pt idx="0">
+                  <c:v>237</c:v>
+                </c:pt>
+                <c:pt idx="1">
+                  <c:v>252</c:v>
+                </c:pt>
+                <c:pt idx="2">
+                  <c:v>237</c:v>
+                </c:pt>
+                <c:pt idx="3">
+                  <c:v>233</c:v>
+                </c:pt>
+                <c:pt idx="4">
+                  <c:v>252</c:v>
+                </c:pt>
+                <c:pt idx="5">
+                  <c:v>237</c:v>
+                </c:pt>
+                <c:pt idx="6">
+                  <c:v>242</c:v>
+                </c:pt>
+              </c:numCache>
+            </c:numRef>
+          </c:yVal>
+        </c:ser>
+        <c:ser>
+          <c:idx val="1"/>
+          <c:order val="1"/>
+          <c:tx>
+            <c:v>Beckoff</c:v>
+          </c:tx>
+          <c:spPr>
+            <a:ln w="25400" cap="rnd">
+              <a:noFill/>
+              <a:round/>
+            </a:ln>
+            <a:effectLst/>
+          </c:spPr>
+          <c:marker>
+            <c:symbol val="circle"/>
+            <c:size val="5"/>
+            <c:spPr>
+              <a:solidFill>
+                <a:schemeClr val="accent2"/>
+              </a:solidFill>
+              <a:ln w="9525">
+                <a:solidFill>
+                  <a:schemeClr val="accent2"/>
+                </a:solidFill>
+              </a:ln>
+              <a:effectLst/>
+            </c:spPr>
+          </c:marker>
+          <c:xVal>
+            <c:numRef>
+              <c:f>(Sheet1!$C$3,Sheet1!$F$3,Sheet1!$I$3,Sheet1!$L$3,Sheet1!$O$3,Sheet1!$R$3,Sheet1!$U$3)</c:f>
+              <c:numCache>
+                <c:formatCode>General</c:formatCode>
+                <c:ptCount val="7"/>
+                <c:pt idx="0">
+                  <c:v>297189.53016416001</c:v>
+                </c:pt>
+                <c:pt idx="1">
+                  <c:v>324153.33362354414</c:v>
+                </c:pt>
+                <c:pt idx="2">
+                  <c:v>286809.16330495302</c:v>
+                </c:pt>
+                <c:pt idx="3">
+                  <c:v>324723.36535442999</c:v>
+                </c:pt>
+                <c:pt idx="4">
+                  <c:v>259793.34297141712</c:v>
+                </c:pt>
+                <c:pt idx="5">
+                  <c:v>352250.11890673981</c:v>
+                </c:pt>
+                <c:pt idx="6">
+                  <c:v>302717.4583249999</c:v>
+                </c:pt>
+              </c:numCache>
+            </c:numRef>
+          </c:xVal>
+          <c:yVal>
+            <c:numRef>
+              <c:f>(Sheet1!$D$3,Sheet1!$G$3,Sheet1!$J$3,Sheet1!$M$3,Sheet1!$P$3,Sheet1!$S$3,Sheet1!$V$3)</c:f>
+              <c:numCache>
+                <c:formatCode>General</c:formatCode>
+                <c:ptCount val="7"/>
+                <c:pt idx="0">
+                  <c:v>11589</c:v>
+                </c:pt>
+                <c:pt idx="1">
+                  <c:v>13940</c:v>
+                </c:pt>
+                <c:pt idx="2">
+                  <c:v>14665</c:v>
+                </c:pt>
+                <c:pt idx="3">
+                  <c:v>15205</c:v>
+                </c:pt>
+                <c:pt idx="4">
+                  <c:v>16921</c:v>
+                </c:pt>
+                <c:pt idx="5">
+                  <c:v>15790</c:v>
+                </c:pt>
+                <c:pt idx="6">
+                  <c:v>12731</c:v>
+                </c:pt>
+              </c:numCache>
+            </c:numRef>
+          </c:yVal>
+        </c:ser>
+        <c:ser>
+          <c:idx val="2"/>
+          <c:order val="2"/>
+          <c:tx>
+            <c:v>CLH</c:v>
+          </c:tx>
+          <c:spPr>
+            <a:ln w="25400" cap="rnd">
+              <a:noFill/>
+              <a:round/>
+            </a:ln>
+            <a:effectLst/>
+          </c:spPr>
+          <c:marker>
+            <c:symbol val="circle"/>
+            <c:size val="5"/>
+            <c:spPr>
+              <a:solidFill>
+                <a:schemeClr val="accent3"/>
+              </a:solidFill>
+              <a:ln w="9525">
+                <a:solidFill>
+                  <a:schemeClr val="accent3"/>
+                </a:solidFill>
+              </a:ln>
+              <a:effectLst/>
+            </c:spPr>
+          </c:marker>
+          <c:xVal>
+            <c:numRef>
+              <c:f>(Sheet1!$C$4,Sheet1!$F$4,Sheet1!$I$4,Sheet1!$L$4,Sheet1!$O$4,Sheet1!$R$4,Sheet1!$U$4)</c:f>
+              <c:numCache>
+                <c:formatCode>General</c:formatCode>
+                <c:ptCount val="7"/>
+                <c:pt idx="0">
+                  <c:v>116.56898021531002</c:v>
+                </c:pt>
+                <c:pt idx="1">
+                  <c:v>116.24178398385803</c:v>
+                </c:pt>
+                <c:pt idx="2">
+                  <c:v>149.20491536835692</c:v>
+                </c:pt>
+                <c:pt idx="3">
+                  <c:v>159.96203068701806</c:v>
+                </c:pt>
+                <c:pt idx="4">
+                  <c:v>133.08455958524999</c:v>
+                </c:pt>
+                <c:pt idx="5">
+                  <c:v>658.6115959919008</c:v>
+                </c:pt>
+                <c:pt idx="6">
+                  <c:v>127.26545400000002</c:v>
+                </c:pt>
+              </c:numCache>
+            </c:numRef>
+          </c:xVal>
+          <c:yVal>
+            <c:numRef>
+              <c:f>(Sheet1!$D$4,Sheet1!$G$4,Sheet1!$J$4,Sheet1!$M$4,Sheet1!$P$4,Sheet1!$S$4,Sheet1!$V$4)</c:f>
+              <c:numCache>
+                <c:formatCode>General</c:formatCode>
+                <c:ptCount val="7"/>
+                <c:pt idx="0">
+                  <c:v>1153</c:v>
+                </c:pt>
+                <c:pt idx="1">
+                  <c:v>1118</c:v>
+                </c:pt>
+                <c:pt idx="2">
+                  <c:v>892</c:v>
+                </c:pt>
+                <c:pt idx="3">
+                  <c:v>1196</c:v>
+                </c:pt>
+                <c:pt idx="4">
+                  <c:v>1145</c:v>
+                </c:pt>
+                <c:pt idx="5">
+                  <c:v>892</c:v>
+                </c:pt>
+                <c:pt idx="6">
+                  <c:v>1054</c:v>
+                </c:pt>
+              </c:numCache>
+            </c:numRef>
+          </c:yVal>
+        </c:ser>
+        <c:ser>
+          <c:idx val="3"/>
+          <c:order val="3"/>
+          <c:tx>
+            <c:v>MCS</c:v>
+          </c:tx>
+          <c:spPr>
+            <a:ln w="25400" cap="rnd">
+              <a:noFill/>
+              <a:round/>
+            </a:ln>
+            <a:effectLst/>
+          </c:spPr>
+          <c:marker>
+            <c:symbol val="circle"/>
+            <c:size val="5"/>
+            <c:spPr>
+              <a:solidFill>
+                <a:schemeClr val="accent4"/>
+              </a:solidFill>
+              <a:ln w="9525">
+                <a:solidFill>
+                  <a:schemeClr val="accent4"/>
+                </a:solidFill>
+              </a:ln>
+              <a:effectLst/>
+            </c:spPr>
+          </c:marker>
+          <c:xVal>
+            <c:numRef>
+              <c:f>(Sheet1!$C$5,Sheet1!$F$5,Sheet1!$I$5,Sheet1!$L$5,Sheet1!$O$5,Sheet1!$R$5,Sheet1!$U$5)</c:f>
+              <c:numCache>
+                <c:formatCode>General</c:formatCode>
+                <c:ptCount val="7"/>
+                <c:pt idx="0">
+                  <c:v>104.03210423199802</c:v>
+                </c:pt>
+                <c:pt idx="1">
+                  <c:v>93.751145826331083</c:v>
+                </c:pt>
+                <c:pt idx="2">
+                  <c:v>80.041371138617976</c:v>
+                </c:pt>
+                <c:pt idx="3">
+                  <c:v>118.05955528355101</c:v>
+                </c:pt>
+                <c:pt idx="4">
+                  <c:v>96.402836244259376</c:v>
+                </c:pt>
+                <c:pt idx="5">
+                  <c:v>94.631764743332795</c:v>
+                </c:pt>
+                <c:pt idx="6">
+                  <c:v>92.786532575999971</c:v>
+                </c:pt>
+              </c:numCache>
+            </c:numRef>
+          </c:xVal>
+          <c:yVal>
+            <c:numRef>
+              <c:f>(Sheet1!$D$5,Sheet1!$G$5,Sheet1!$J$5,Sheet1!$M$5,Sheet1!$P$5,Sheet1!$S$5,Sheet1!$V$5)</c:f>
+              <c:numCache>
+                <c:formatCode>General</c:formatCode>
+                <c:ptCount val="7"/>
+                <c:pt idx="0">
+                  <c:v>938</c:v>
+                </c:pt>
+                <c:pt idx="1">
+                  <c:v>1097</c:v>
+                </c:pt>
+                <c:pt idx="2">
+                  <c:v>1027</c:v>
+                </c:pt>
+                <c:pt idx="3">
+                  <c:v>958</c:v>
+                </c:pt>
+                <c:pt idx="4">
+                  <c:v>951</c:v>
+                </c:pt>
+                <c:pt idx="5">
+                  <c:v>1027</c:v>
+                </c:pt>
+                <c:pt idx="6">
+                  <c:v>1020</c:v>
+                </c:pt>
+              </c:numCache>
+            </c:numRef>
+          </c:yVal>
+        </c:ser>
+        <c:axId val="113913856"/>
+        <c:axId val="113915392"/>
+      </c:scatterChart>
+      <c:valAx>
+        <c:axId val="113913856"/>
+        <c:scaling>
+          <c:orientation val="minMax"/>
+        </c:scaling>
+        <c:axPos val="b"/>
+        <c:majorGridlines>
+          <c:spPr>
+            <a:ln w="9525" cap="flat" cmpd="sng" algn="ctr">
+              <a:solidFill>
+                <a:schemeClr val="tx1">
+                  <a:lumMod val="15000"/>
+                  <a:lumOff val="85000"/>
+                </a:schemeClr>
+              </a:solidFill>
+              <a:round/>
+            </a:ln>
+            <a:effectLst/>
+          </c:spPr>
+        </c:majorGridlines>
+        <c:numFmt formatCode="General" sourceLinked="1"/>
+        <c:majorTickMark val="none"/>
+        <c:tickLblPos val="nextTo"/>
+        <c:spPr>
+          <a:noFill/>
+          <a:ln w="9525" cap="flat" cmpd="sng" algn="ctr">
+            <a:solidFill>
+              <a:schemeClr val="tx1">
+                <a:lumMod val="25000"/>
+                <a:lumOff val="75000"/>
+              </a:schemeClr>
+            </a:solidFill>
+            <a:round/>
+          </a:ln>
+          <a:effectLst/>
+        </c:spPr>
+        <c:txPr>
+          <a:bodyPr rot="-60000000" spcFirstLastPara="1" vertOverflow="ellipsis" vert="horz" wrap="square" anchor="ctr" anchorCtr="1"/>
+          <a:lstStyle/>
+          <a:p>
+            <a:pPr>
+              <a:defRPr sz="900" b="0" i="0" u="none" strike="noStrike" kern="1200" baseline="0">
+                <a:solidFill>
+                  <a:schemeClr val="tx1">
+                    <a:lumMod val="65000"/>
+                    <a:lumOff val="35000"/>
+                  </a:schemeClr>
+                </a:solidFill>
+                <a:latin typeface="+mn-lt"/>
+                <a:ea typeface="+mn-ea"/>
+                <a:cs typeface="+mn-cs"/>
+              </a:defRPr>
+            </a:pPr>
+            <a:endParaRPr lang="he-IL"/>
+          </a:p>
+        </c:txPr>
+        <c:crossAx val="113915392"/>
+        <c:crosses val="autoZero"/>
+        <c:crossBetween val="midCat"/>
+      </c:valAx>
+      <c:valAx>
+        <c:axId val="113915392"/>
+        <c:scaling>
+          <c:orientation val="minMax"/>
+        </c:scaling>
+        <c:axPos val="l"/>
+        <c:majorGridlines>
+          <c:spPr>
+            <a:ln w="9525" cap="flat" cmpd="sng" algn="ctr">
+              <a:solidFill>
+                <a:schemeClr val="tx1">
+                  <a:lumMod val="15000"/>
+                  <a:lumOff val="85000"/>
+                </a:schemeClr>
+              </a:solidFill>
+              <a:round/>
+            </a:ln>
+            <a:effectLst/>
+          </c:spPr>
+        </c:majorGridlines>
+        <c:numFmt formatCode="General" sourceLinked="1"/>
+        <c:majorTickMark val="none"/>
+        <c:tickLblPos val="nextTo"/>
+        <c:spPr>
+          <a:noFill/>
+          <a:ln w="9525" cap="flat" cmpd="sng" algn="ctr">
+            <a:solidFill>
+              <a:schemeClr val="tx1">
+                <a:lumMod val="25000"/>
+                <a:lumOff val="75000"/>
+              </a:schemeClr>
+            </a:solidFill>
+            <a:round/>
+          </a:ln>
+          <a:effectLst/>
+        </c:spPr>
+        <c:txPr>
+          <a:bodyPr rot="-60000000" spcFirstLastPara="1" vertOverflow="ellipsis" vert="horz" wrap="square" anchor="ctr" anchorCtr="1"/>
+          <a:lstStyle/>
+          <a:p>
+            <a:pPr>
+              <a:defRPr sz="900" b="0" i="0" u="none" strike="noStrike" kern="1200" baseline="0">
+                <a:solidFill>
+                  <a:schemeClr val="tx1">
+                    <a:lumMod val="65000"/>
+                    <a:lumOff val="35000"/>
+                  </a:schemeClr>
+                </a:solidFill>
+                <a:latin typeface="+mn-lt"/>
+                <a:ea typeface="+mn-ea"/>
+                <a:cs typeface="+mn-cs"/>
+              </a:defRPr>
+            </a:pPr>
+            <a:endParaRPr lang="he-IL"/>
+          </a:p>
+        </c:txPr>
+        <c:crossAx val="113913856"/>
+        <c:crosses val="autoZero"/>
+        <c:crossBetween val="midCat"/>
+      </c:valAx>
+      <c:spPr>
+        <a:noFill/>
+        <a:ln>
+          <a:noFill/>
+        </a:ln>
+        <a:effectLst/>
+      </c:spPr>
+    </c:plotArea>
+    <c:legend>
+      <c:legendPos val="r"/>
+      <c:spPr>
+        <a:noFill/>
+        <a:ln>
+          <a:noFill/>
+        </a:ln>
+        <a:effectLst/>
+      </c:spPr>
+      <c:txPr>
+        <a:bodyPr rot="0" spcFirstLastPara="1" vertOverflow="ellipsis" vert="horz" wrap="square" anchor="ctr" anchorCtr="1"/>
+        <a:lstStyle/>
+        <a:p>
+          <a:pPr>
+            <a:defRPr sz="900" b="0" i="0" u="none" strike="noStrike" kern="1200" baseline="0">
+              <a:solidFill>
+                <a:schemeClr val="tx1">
+                  <a:lumMod val="65000"/>
+                  <a:lumOff val="35000"/>
+                </a:schemeClr>
+              </a:solidFill>
+              <a:latin typeface="+mn-lt"/>
+              <a:ea typeface="+mn-ea"/>
+              <a:cs typeface="+mn-cs"/>
+            </a:defRPr>
+          </a:pPr>
+          <a:endParaRPr lang="he-IL"/>
+        </a:p>
+      </c:txPr>
+    </c:legend>
+    <c:plotVisOnly val="1"/>
+    <c:dispBlanksAs val="gap"/>
+  </c:chart>
+  <c:spPr>
+    <a:solidFill>
+      <a:schemeClr val="bg1"/>
+    </a:solidFill>
+    <a:ln w="9525" cap="flat" cmpd="sng" algn="ctr">
+      <a:solidFill>
+        <a:schemeClr val="tx1">
+          <a:lumMod val="15000"/>
+          <a:lumOff val="85000"/>
+        </a:schemeClr>
+      </a:solidFill>
+      <a:round/>
+    </a:ln>
+    <a:effectLst/>
+  </c:spPr>
+  <c:txPr>
+    <a:bodyPr/>
+    <a:lstStyle/>
+    <a:p>
+      <a:pPr>
+        <a:defRPr/>
+      </a:pPr>
+      <a:endParaRPr lang="he-IL"/>
+    </a:p>
+  </c:txPr>
+  <c:externalData r:id="rId1"/>
+</c:chartSpace>
+</file>
+
+<file path=word/charts/chart3.xml><?xml version="1.0" encoding="utf-8"?>
+<c:chartSpace xmlns:c="http://schemas.openxmlformats.org/drawingml/2006/chart" xmlns:a="http://schemas.openxmlformats.org/drawingml/2006/main" xmlns:r="http://schemas.openxmlformats.org/officeDocument/2006/relationships">
+  <c:date1904 val="1"/>
+  <c:lang val="he-IL"/>
+  <c:chart>
+    <c:plotArea>
+      <c:layout/>
+      <c:scatterChart>
+        <c:scatterStyle val="lineMarker"/>
+        <c:ser>
+          <c:idx val="0"/>
+          <c:order val="0"/>
+          <c:tx>
+            <c:v>TAS</c:v>
+          </c:tx>
+          <c:spPr>
+            <a:ln w="25400" cap="rnd">
+              <a:noFill/>
+              <a:round/>
+            </a:ln>
+            <a:effectLst/>
+          </c:spPr>
+          <c:marker>
+            <c:symbol val="circle"/>
+            <c:size val="5"/>
+            <c:spPr>
+              <a:solidFill>
+                <a:schemeClr val="accent1"/>
+              </a:solidFill>
+              <a:ln w="9525">
+                <a:solidFill>
+                  <a:schemeClr val="accent1"/>
+                </a:solidFill>
+              </a:ln>
+              <a:effectLst/>
+            </c:spPr>
+          </c:marker>
+          <c:xVal>
+            <c:numRef>
+              <c:f>(Sheet1!$C$2,Sheet1!$F$2,Sheet1!$I$2,Sheet1!$L$2,Sheet1!$O$2,Sheet1!$R$2,Sheet1!$U$2)</c:f>
+              <c:numCache>
+                <c:formatCode>General</c:formatCode>
+                <c:ptCount val="7"/>
+                <c:pt idx="0">
+                  <c:v>8542.9007738493492</c:v>
+                </c:pt>
+                <c:pt idx="1">
+                  <c:v>8299.7540691189133</c:v>
+                </c:pt>
+                <c:pt idx="2">
+                  <c:v>7631.0337438005981</c:v>
+                </c:pt>
+                <c:pt idx="3">
+                  <c:v>8641.9436245195993</c:v>
+                </c:pt>
+                <c:pt idx="4">
+                  <c:v>6806.4552132028202</c:v>
+                </c:pt>
+                <c:pt idx="5">
+                  <c:v>7828.2778076402965</c:v>
+                </c:pt>
+                <c:pt idx="6">
+                  <c:v>8491.2342387000044</c:v>
+                </c:pt>
+              </c:numCache>
+            </c:numRef>
+          </c:xVal>
+          <c:yVal>
+            <c:numRef>
+              <c:f>(Sheet1!$D$2,Sheet1!$G$2,Sheet1!$J$2,Sheet1!$M$2,Sheet1!$P$2,Sheet1!$S$2,Sheet1!$V$2)</c:f>
+              <c:numCache>
+                <c:formatCode>General</c:formatCode>
+                <c:ptCount val="7"/>
+                <c:pt idx="0">
+                  <c:v>237</c:v>
+                </c:pt>
+                <c:pt idx="1">
+                  <c:v>252</c:v>
+                </c:pt>
+                <c:pt idx="2">
+                  <c:v>237</c:v>
+                </c:pt>
+                <c:pt idx="3">
+                  <c:v>233</c:v>
+                </c:pt>
+                <c:pt idx="4">
+                  <c:v>252</c:v>
+                </c:pt>
+                <c:pt idx="5">
+                  <c:v>237</c:v>
+                </c:pt>
+                <c:pt idx="6">
+                  <c:v>242</c:v>
+                </c:pt>
+              </c:numCache>
+            </c:numRef>
+          </c:yVal>
+        </c:ser>
+        <c:ser>
+          <c:idx val="2"/>
+          <c:order val="1"/>
+          <c:tx>
+            <c:v>CLH</c:v>
+          </c:tx>
+          <c:spPr>
+            <a:ln w="25400" cap="rnd">
+              <a:noFill/>
+              <a:round/>
+            </a:ln>
+            <a:effectLst/>
+          </c:spPr>
+          <c:marker>
+            <c:symbol val="circle"/>
+            <c:size val="5"/>
+            <c:spPr>
+              <a:solidFill>
+                <a:schemeClr val="accent3"/>
+              </a:solidFill>
+              <a:ln w="9525">
+                <a:solidFill>
+                  <a:schemeClr val="accent3"/>
+                </a:solidFill>
+              </a:ln>
+              <a:effectLst/>
+            </c:spPr>
+          </c:marker>
+          <c:xVal>
+            <c:numRef>
+              <c:f>(Sheet1!$C$4,Sheet1!$F$4,Sheet1!$I$4,Sheet1!$L$4,Sheet1!$O$4,Sheet1!$R$4,Sheet1!$U$4)</c:f>
+              <c:numCache>
+                <c:formatCode>General</c:formatCode>
+                <c:ptCount val="7"/>
+                <c:pt idx="0">
+                  <c:v>116.56898021531002</c:v>
+                </c:pt>
+                <c:pt idx="1">
+                  <c:v>116.24178398385803</c:v>
+                </c:pt>
+                <c:pt idx="2">
+                  <c:v>149.20491536835692</c:v>
+                </c:pt>
+                <c:pt idx="3">
+                  <c:v>159.96203068701806</c:v>
+                </c:pt>
+                <c:pt idx="4">
+                  <c:v>133.08455958524999</c:v>
+                </c:pt>
+                <c:pt idx="5">
+                  <c:v>658.6115959919008</c:v>
+                </c:pt>
+                <c:pt idx="6">
+                  <c:v>127.26545400000002</c:v>
+                </c:pt>
+              </c:numCache>
+            </c:numRef>
+          </c:xVal>
+          <c:yVal>
+            <c:numRef>
+              <c:f>(Sheet1!$D$4,Sheet1!$G$4,Sheet1!$J$4,Sheet1!$M$4,Sheet1!$P$4,Sheet1!$S$4,Sheet1!$V$4)</c:f>
+              <c:numCache>
+                <c:formatCode>General</c:formatCode>
+                <c:ptCount val="7"/>
+                <c:pt idx="0">
+                  <c:v>1153</c:v>
+                </c:pt>
+                <c:pt idx="1">
+                  <c:v>1118</c:v>
+                </c:pt>
+                <c:pt idx="2">
+                  <c:v>892</c:v>
+                </c:pt>
+                <c:pt idx="3">
+                  <c:v>1196</c:v>
+                </c:pt>
+                <c:pt idx="4">
+                  <c:v>1145</c:v>
+                </c:pt>
+                <c:pt idx="5">
+                  <c:v>892</c:v>
+                </c:pt>
+                <c:pt idx="6">
+                  <c:v>1054</c:v>
+                </c:pt>
+              </c:numCache>
+            </c:numRef>
+          </c:yVal>
+        </c:ser>
+        <c:ser>
+          <c:idx val="3"/>
+          <c:order val="2"/>
+          <c:tx>
+            <c:v>MCS</c:v>
+          </c:tx>
+          <c:spPr>
+            <a:ln w="25400" cap="rnd">
+              <a:noFill/>
+              <a:round/>
+            </a:ln>
+            <a:effectLst/>
+          </c:spPr>
+          <c:marker>
+            <c:symbol val="circle"/>
+            <c:size val="5"/>
+            <c:spPr>
+              <a:solidFill>
+                <a:schemeClr val="accent4"/>
+              </a:solidFill>
+              <a:ln w="9525">
+                <a:solidFill>
+                  <a:schemeClr val="accent4"/>
+                </a:solidFill>
+              </a:ln>
+              <a:effectLst/>
+            </c:spPr>
+          </c:marker>
+          <c:xVal>
+            <c:numRef>
+              <c:f>(Sheet1!$C$5,Sheet1!$F$5,Sheet1!$I$5,Sheet1!$L$5,Sheet1!$O$5,Sheet1!$R$5,Sheet1!$U$5)</c:f>
+              <c:numCache>
+                <c:formatCode>General</c:formatCode>
+                <c:ptCount val="7"/>
+                <c:pt idx="0">
+                  <c:v>104.03210423199802</c:v>
+                </c:pt>
+                <c:pt idx="1">
+                  <c:v>93.751145826331083</c:v>
+                </c:pt>
+                <c:pt idx="2">
+                  <c:v>80.041371138617976</c:v>
+                </c:pt>
+                <c:pt idx="3">
+                  <c:v>118.05955528355101</c:v>
+                </c:pt>
+                <c:pt idx="4">
+                  <c:v>96.402836244259376</c:v>
+                </c:pt>
+                <c:pt idx="5">
+                  <c:v>94.631764743332795</c:v>
+                </c:pt>
+                <c:pt idx="6">
+                  <c:v>92.786532575999971</c:v>
+                </c:pt>
+              </c:numCache>
+            </c:numRef>
+          </c:xVal>
+          <c:yVal>
+            <c:numRef>
+              <c:f>(Sheet1!$D$5,Sheet1!$G$5,Sheet1!$J$5,Sheet1!$M$5,Sheet1!$P$5,Sheet1!$S$5,Sheet1!$V$5)</c:f>
+              <c:numCache>
+                <c:formatCode>General</c:formatCode>
+                <c:ptCount val="7"/>
+                <c:pt idx="0">
+                  <c:v>938</c:v>
+                </c:pt>
+                <c:pt idx="1">
+                  <c:v>1097</c:v>
+                </c:pt>
+                <c:pt idx="2">
+                  <c:v>1027</c:v>
+                </c:pt>
+                <c:pt idx="3">
+                  <c:v>958</c:v>
+                </c:pt>
+                <c:pt idx="4">
+                  <c:v>951</c:v>
+                </c:pt>
+                <c:pt idx="5">
+                  <c:v>1027</c:v>
+                </c:pt>
+                <c:pt idx="6">
+                  <c:v>1020</c:v>
+                </c:pt>
+              </c:numCache>
+            </c:numRef>
+          </c:yVal>
+        </c:ser>
+        <c:axId val="115833088"/>
+        <c:axId val="115835648"/>
+      </c:scatterChart>
+      <c:valAx>
+        <c:axId val="115833088"/>
+        <c:scaling>
+          <c:orientation val="minMax"/>
+        </c:scaling>
+        <c:axPos val="b"/>
+        <c:majorGridlines>
+          <c:spPr>
+            <a:ln w="9525" cap="flat" cmpd="sng" algn="ctr">
+              <a:solidFill>
+                <a:schemeClr val="tx1">
+                  <a:lumMod val="15000"/>
+                  <a:lumOff val="85000"/>
+                </a:schemeClr>
+              </a:solidFill>
+              <a:round/>
+            </a:ln>
+            <a:effectLst/>
+          </c:spPr>
+        </c:majorGridlines>
+        <c:numFmt formatCode="General" sourceLinked="1"/>
+        <c:majorTickMark val="none"/>
+        <c:tickLblPos val="nextTo"/>
+        <c:spPr>
+          <a:noFill/>
+          <a:ln w="9525" cap="flat" cmpd="sng" algn="ctr">
+            <a:solidFill>
+              <a:schemeClr val="tx1">
+                <a:lumMod val="25000"/>
+                <a:lumOff val="75000"/>
+              </a:schemeClr>
+            </a:solidFill>
+            <a:round/>
+          </a:ln>
+          <a:effectLst/>
+        </c:spPr>
+        <c:txPr>
+          <a:bodyPr rot="-60000000" spcFirstLastPara="1" vertOverflow="ellipsis" vert="horz" wrap="square" anchor="ctr" anchorCtr="1"/>
+          <a:lstStyle/>
+          <a:p>
+            <a:pPr>
+              <a:defRPr sz="900" b="0" i="0" u="none" strike="noStrike" kern="1200" baseline="0">
+                <a:solidFill>
+                  <a:schemeClr val="tx1">
+                    <a:lumMod val="65000"/>
+                    <a:lumOff val="35000"/>
+                  </a:schemeClr>
+                </a:solidFill>
+                <a:latin typeface="+mn-lt"/>
+                <a:ea typeface="+mn-ea"/>
+                <a:cs typeface="+mn-cs"/>
+              </a:defRPr>
+            </a:pPr>
+            <a:endParaRPr lang="he-IL"/>
+          </a:p>
+        </c:txPr>
+        <c:crossAx val="115835648"/>
+        <c:crosses val="autoZero"/>
+        <c:crossBetween val="midCat"/>
+      </c:valAx>
+      <c:valAx>
+        <c:axId val="115835648"/>
+        <c:scaling>
+          <c:orientation val="minMax"/>
+        </c:scaling>
+        <c:axPos val="l"/>
+        <c:majorGridlines>
+          <c:spPr>
+            <a:ln w="9525" cap="flat" cmpd="sng" algn="ctr">
+              <a:solidFill>
+                <a:schemeClr val="tx1">
+                  <a:lumMod val="15000"/>
+                  <a:lumOff val="85000"/>
+                </a:schemeClr>
+              </a:solidFill>
+              <a:round/>
+            </a:ln>
+            <a:effectLst/>
+          </c:spPr>
+        </c:majorGridlines>
+        <c:numFmt formatCode="General" sourceLinked="1"/>
+        <c:majorTickMark val="none"/>
+        <c:tickLblPos val="nextTo"/>
+        <c:spPr>
+          <a:noFill/>
+          <a:ln w="9525" cap="flat" cmpd="sng" algn="ctr">
+            <a:solidFill>
+              <a:schemeClr val="tx1">
+                <a:lumMod val="25000"/>
+                <a:lumOff val="75000"/>
+              </a:schemeClr>
+            </a:solidFill>
+            <a:round/>
+          </a:ln>
+          <a:effectLst/>
+        </c:spPr>
+        <c:txPr>
+          <a:bodyPr rot="-60000000" spcFirstLastPara="1" vertOverflow="ellipsis" vert="horz" wrap="square" anchor="ctr" anchorCtr="1"/>
+          <a:lstStyle/>
+          <a:p>
+            <a:pPr>
+              <a:defRPr sz="900" b="0" i="0" u="none" strike="noStrike" kern="1200" baseline="0">
+                <a:solidFill>
+                  <a:schemeClr val="tx1">
+                    <a:lumMod val="65000"/>
+                    <a:lumOff val="35000"/>
+                  </a:schemeClr>
+                </a:solidFill>
+                <a:latin typeface="+mn-lt"/>
+                <a:ea typeface="+mn-ea"/>
+                <a:cs typeface="+mn-cs"/>
+              </a:defRPr>
+            </a:pPr>
+            <a:endParaRPr lang="he-IL"/>
+          </a:p>
+        </c:txPr>
+        <c:crossAx val="115833088"/>
+        <c:crosses val="autoZero"/>
+        <c:crossBetween val="midCat"/>
+      </c:valAx>
+      <c:spPr>
+        <a:noFill/>
+        <a:ln>
+          <a:noFill/>
+        </a:ln>
+        <a:effectLst/>
+      </c:spPr>
+    </c:plotArea>
+    <c:legend>
+      <c:legendPos val="r"/>
+      <c:spPr>
+        <a:noFill/>
+        <a:ln>
+          <a:noFill/>
+        </a:ln>
+        <a:effectLst/>
+      </c:spPr>
+      <c:txPr>
+        <a:bodyPr rot="0" spcFirstLastPara="1" vertOverflow="ellipsis" vert="horz" wrap="square" anchor="ctr" anchorCtr="1"/>
+        <a:lstStyle/>
+        <a:p>
+          <a:pPr>
+            <a:defRPr sz="900" b="0" i="0" u="none" strike="noStrike" kern="1200" baseline="0">
+              <a:solidFill>
+                <a:schemeClr val="tx1">
+                  <a:lumMod val="65000"/>
+                  <a:lumOff val="35000"/>
+                </a:schemeClr>
+              </a:solidFill>
+              <a:latin typeface="+mn-lt"/>
+              <a:ea typeface="+mn-ea"/>
+              <a:cs typeface="+mn-cs"/>
+            </a:defRPr>
+          </a:pPr>
+          <a:endParaRPr lang="he-IL"/>
+        </a:p>
+      </c:txPr>
+    </c:legend>
+    <c:plotVisOnly val="1"/>
+    <c:dispBlanksAs val="gap"/>
+  </c:chart>
+  <c:spPr>
+    <a:solidFill>
+      <a:schemeClr val="bg1"/>
+    </a:solidFill>
+    <a:ln w="9525" cap="flat" cmpd="sng" algn="ctr">
+      <a:solidFill>
+        <a:schemeClr val="tx1">
+          <a:lumMod val="15000"/>
+          <a:lumOff val="85000"/>
+        </a:schemeClr>
+      </a:solidFill>
+      <a:round/>
+    </a:ln>
+    <a:effectLst/>
+  </c:spPr>
+  <c:txPr>
+    <a:bodyPr/>
+    <a:lstStyle/>
+    <a:p>
+      <a:pPr>
+        <a:defRPr/>
+      </a:pPr>
+      <a:endParaRPr lang="he-IL"/>
+    </a:p>
+  </c:txPr>
+  <c:externalData r:id="rId1"/>
+</c:chartSpace>
+</file>
+
+<file path=word/charts/chart4.xml><?xml version="1.0" encoding="utf-8"?>
+<c:chartSpace xmlns:c="http://schemas.openxmlformats.org/drawingml/2006/chart" xmlns:a="http://schemas.openxmlformats.org/drawingml/2006/main" xmlns:r="http://schemas.openxmlformats.org/officeDocument/2006/relationships">
+  <c:lang val="he-IL"/>
+  <c:chart>
+    <c:plotArea>
+      <c:layout/>
+      <c:scatterChart>
+        <c:scatterStyle val="lineMarker"/>
+        <c:ser>
+          <c:idx val="2"/>
+          <c:order val="0"/>
+          <c:tx>
+            <c:v>CLH</c:v>
+          </c:tx>
+          <c:spPr>
+            <a:ln w="25400" cap="rnd">
+              <a:noFill/>
+              <a:round/>
+            </a:ln>
+            <a:effectLst/>
+          </c:spPr>
+          <c:marker>
+            <c:symbol val="circle"/>
+            <c:size val="5"/>
+            <c:spPr>
+              <a:solidFill>
+                <a:schemeClr val="accent3"/>
+              </a:solidFill>
+              <a:ln w="9525">
+                <a:solidFill>
+                  <a:schemeClr val="accent3"/>
+                </a:solidFill>
+              </a:ln>
+              <a:effectLst/>
+            </c:spPr>
+          </c:marker>
+          <c:xVal>
+            <c:numRef>
+              <c:f>(Sheet1!$C$4,Sheet1!$F$4,Sheet1!$I$4,Sheet1!$L$4,Sheet1!$O$4,Sheet1!$R$4,Sheet1!$U$4)</c:f>
+              <c:numCache>
+                <c:formatCode>General</c:formatCode>
+                <c:ptCount val="7"/>
+                <c:pt idx="0">
+                  <c:v>116.56898021531002</c:v>
+                </c:pt>
+                <c:pt idx="1">
+                  <c:v>116.24178398385803</c:v>
+                </c:pt>
+                <c:pt idx="2">
+                  <c:v>149.20491536835692</c:v>
+                </c:pt>
+                <c:pt idx="3">
+                  <c:v>159.96203068701806</c:v>
+                </c:pt>
+                <c:pt idx="4">
+                  <c:v>133.08455958524999</c:v>
+                </c:pt>
+                <c:pt idx="5">
+                  <c:v>658.6115959919008</c:v>
+                </c:pt>
+                <c:pt idx="6">
+                  <c:v>127.26545400000002</c:v>
+                </c:pt>
+              </c:numCache>
+            </c:numRef>
+          </c:xVal>
+          <c:yVal>
+            <c:numRef>
+              <c:f>(Sheet1!$D$4,Sheet1!$G$4,Sheet1!$J$4,Sheet1!$M$4,Sheet1!$P$4,Sheet1!$S$4,Sheet1!$V$4)</c:f>
+              <c:numCache>
+                <c:formatCode>General</c:formatCode>
+                <c:ptCount val="7"/>
+                <c:pt idx="0">
+                  <c:v>1153</c:v>
+                </c:pt>
+                <c:pt idx="1">
+                  <c:v>1118</c:v>
+                </c:pt>
+                <c:pt idx="2">
+                  <c:v>892</c:v>
+                </c:pt>
+                <c:pt idx="3">
+                  <c:v>1196</c:v>
+                </c:pt>
+                <c:pt idx="4">
+                  <c:v>1145</c:v>
+                </c:pt>
+                <c:pt idx="5">
+                  <c:v>892</c:v>
+                </c:pt>
+                <c:pt idx="6">
+                  <c:v>1054</c:v>
+                </c:pt>
+              </c:numCache>
+            </c:numRef>
+          </c:yVal>
+        </c:ser>
+        <c:ser>
+          <c:idx val="3"/>
+          <c:order val="1"/>
+          <c:tx>
+            <c:v>MCS</c:v>
+          </c:tx>
+          <c:spPr>
+            <a:ln w="25400" cap="rnd">
+              <a:noFill/>
+              <a:round/>
+            </a:ln>
+            <a:effectLst/>
+          </c:spPr>
+          <c:marker>
+            <c:symbol val="circle"/>
+            <c:size val="5"/>
+            <c:spPr>
+              <a:solidFill>
+                <a:schemeClr val="accent4"/>
+              </a:solidFill>
+              <a:ln w="9525">
+                <a:solidFill>
+                  <a:schemeClr val="accent4"/>
+                </a:solidFill>
+              </a:ln>
+              <a:effectLst/>
+            </c:spPr>
+          </c:marker>
+          <c:xVal>
+            <c:numRef>
+              <c:f>(Sheet1!$C$5,Sheet1!$F$5,Sheet1!$I$5,Sheet1!$L$5,Sheet1!$O$5,Sheet1!$R$5,Sheet1!$U$5)</c:f>
+              <c:numCache>
+                <c:formatCode>General</c:formatCode>
+                <c:ptCount val="7"/>
+                <c:pt idx="0">
+                  <c:v>104.03210423199802</c:v>
+                </c:pt>
+                <c:pt idx="1">
+                  <c:v>93.751145826331083</c:v>
+                </c:pt>
+                <c:pt idx="2">
+                  <c:v>80.041371138617976</c:v>
+                </c:pt>
+                <c:pt idx="3">
+                  <c:v>118.05955528355101</c:v>
+                </c:pt>
+                <c:pt idx="4">
+                  <c:v>96.402836244259376</c:v>
+                </c:pt>
+                <c:pt idx="5">
+                  <c:v>94.631764743332795</c:v>
+                </c:pt>
+                <c:pt idx="6">
+                  <c:v>92.786532575999971</c:v>
+                </c:pt>
+              </c:numCache>
+            </c:numRef>
+          </c:xVal>
+          <c:yVal>
+            <c:numRef>
+              <c:f>(Sheet1!$D$5,Sheet1!$G$5,Sheet1!$J$5,Sheet1!$M$5,Sheet1!$P$5,Sheet1!$S$5,Sheet1!$V$5)</c:f>
+              <c:numCache>
+                <c:formatCode>General</c:formatCode>
+                <c:ptCount val="7"/>
+                <c:pt idx="0">
+                  <c:v>938</c:v>
+                </c:pt>
+                <c:pt idx="1">
+                  <c:v>1097</c:v>
+                </c:pt>
+                <c:pt idx="2">
+                  <c:v>1027</c:v>
+                </c:pt>
+                <c:pt idx="3">
+                  <c:v>958</c:v>
+                </c:pt>
+                <c:pt idx="4">
+                  <c:v>951</c:v>
+                </c:pt>
+                <c:pt idx="5">
+                  <c:v>1027</c:v>
+                </c:pt>
+                <c:pt idx="6">
+                  <c:v>1020</c:v>
+                </c:pt>
+              </c:numCache>
+            </c:numRef>
+          </c:yVal>
+        </c:ser>
+        <c:axId val="119905664"/>
+        <c:axId val="119903360"/>
+      </c:scatterChart>
+      <c:valAx>
+        <c:axId val="119905664"/>
+        <c:scaling>
+          <c:orientation val="minMax"/>
+        </c:scaling>
+        <c:axPos val="b"/>
+        <c:majorGridlines>
+          <c:spPr>
+            <a:ln w="9525" cap="flat" cmpd="sng" algn="ctr">
+              <a:solidFill>
+                <a:schemeClr val="tx1">
+                  <a:lumMod val="15000"/>
+                  <a:lumOff val="85000"/>
+                </a:schemeClr>
+              </a:solidFill>
+              <a:round/>
+            </a:ln>
+            <a:effectLst/>
+          </c:spPr>
+        </c:majorGridlines>
+        <c:numFmt formatCode="General" sourceLinked="1"/>
+        <c:majorTickMark val="none"/>
+        <c:tickLblPos val="nextTo"/>
+        <c:spPr>
+          <a:noFill/>
+          <a:ln w="9525" cap="flat" cmpd="sng" algn="ctr">
+            <a:solidFill>
+              <a:schemeClr val="tx1">
+                <a:lumMod val="25000"/>
+                <a:lumOff val="75000"/>
+              </a:schemeClr>
+            </a:solidFill>
+            <a:round/>
+          </a:ln>
+          <a:effectLst/>
+        </c:spPr>
+        <c:txPr>
+          <a:bodyPr rot="-60000000" spcFirstLastPara="1" vertOverflow="ellipsis" vert="horz" wrap="square" anchor="ctr" anchorCtr="1"/>
+          <a:lstStyle/>
+          <a:p>
+            <a:pPr>
+              <a:defRPr sz="900" b="0" i="0" u="none" strike="noStrike" kern="1200" baseline="0">
+                <a:solidFill>
+                  <a:schemeClr val="tx1">
+                    <a:lumMod val="65000"/>
+                    <a:lumOff val="35000"/>
+                  </a:schemeClr>
+                </a:solidFill>
+                <a:latin typeface="+mn-lt"/>
+                <a:ea typeface="+mn-ea"/>
+                <a:cs typeface="+mn-cs"/>
+              </a:defRPr>
+            </a:pPr>
+            <a:endParaRPr lang="he-IL"/>
+          </a:p>
+        </c:txPr>
+        <c:crossAx val="119903360"/>
+        <c:crosses val="autoZero"/>
+        <c:crossBetween val="midCat"/>
+      </c:valAx>
+      <c:valAx>
+        <c:axId val="119903360"/>
+        <c:scaling>
+          <c:orientation val="minMax"/>
+        </c:scaling>
+        <c:axPos val="l"/>
+        <c:majorGridlines>
+          <c:spPr>
+            <a:ln w="9525" cap="flat" cmpd="sng" algn="ctr">
+              <a:solidFill>
+                <a:schemeClr val="tx1">
+                  <a:lumMod val="15000"/>
+                  <a:lumOff val="85000"/>
+                </a:schemeClr>
+              </a:solidFill>
+              <a:round/>
+            </a:ln>
+            <a:effectLst/>
+          </c:spPr>
+        </c:majorGridlines>
+        <c:numFmt formatCode="General" sourceLinked="1"/>
+        <c:majorTickMark val="none"/>
+        <c:tickLblPos val="nextTo"/>
+        <c:spPr>
+          <a:noFill/>
+          <a:ln w="9525" cap="flat" cmpd="sng" algn="ctr">
+            <a:solidFill>
+              <a:schemeClr val="tx1">
+                <a:lumMod val="25000"/>
+                <a:lumOff val="75000"/>
+              </a:schemeClr>
+            </a:solidFill>
+            <a:round/>
+          </a:ln>
+          <a:effectLst/>
+        </c:spPr>
+        <c:txPr>
+          <a:bodyPr rot="-60000000" spcFirstLastPara="1" vertOverflow="ellipsis" vert="horz" wrap="square" anchor="ctr" anchorCtr="1"/>
+          <a:lstStyle/>
+          <a:p>
+            <a:pPr>
+              <a:defRPr sz="900" b="0" i="0" u="none" strike="noStrike" kern="1200" baseline="0">
+                <a:solidFill>
+                  <a:schemeClr val="tx1">
+                    <a:lumMod val="65000"/>
+                    <a:lumOff val="35000"/>
+                  </a:schemeClr>
+                </a:solidFill>
+                <a:latin typeface="+mn-lt"/>
+                <a:ea typeface="+mn-ea"/>
+                <a:cs typeface="+mn-cs"/>
+              </a:defRPr>
+            </a:pPr>
+            <a:endParaRPr lang="he-IL"/>
+          </a:p>
+        </c:txPr>
+        <c:crossAx val="119905664"/>
+        <c:crosses val="autoZero"/>
+        <c:crossBetween val="midCat"/>
+      </c:valAx>
+      <c:spPr>
+        <a:noFill/>
+        <a:ln>
+          <a:noFill/>
+        </a:ln>
+        <a:effectLst/>
+      </c:spPr>
+    </c:plotArea>
+    <c:legend>
+      <c:legendPos val="r"/>
+      <c:spPr>
+        <a:noFill/>
+        <a:ln>
+          <a:noFill/>
+        </a:ln>
+        <a:effectLst/>
+      </c:spPr>
+      <c:txPr>
+        <a:bodyPr rot="0" spcFirstLastPara="1" vertOverflow="ellipsis" vert="horz" wrap="square" anchor="ctr" anchorCtr="1"/>
+        <a:lstStyle/>
+        <a:p>
+          <a:pPr>
+            <a:defRPr sz="900" b="0" i="0" u="none" strike="noStrike" kern="1200" baseline="0">
+              <a:solidFill>
+                <a:schemeClr val="tx1">
+                  <a:lumMod val="65000"/>
+                  <a:lumOff val="35000"/>
+                </a:schemeClr>
+              </a:solidFill>
+              <a:latin typeface="+mn-lt"/>
+              <a:ea typeface="+mn-ea"/>
+              <a:cs typeface="+mn-cs"/>
+            </a:defRPr>
+          </a:pPr>
+          <a:endParaRPr lang="he-IL"/>
+        </a:p>
+      </c:txPr>
+    </c:legend>
+    <c:plotVisOnly val="1"/>
+    <c:dispBlanksAs val="gap"/>
+  </c:chart>
+  <c:spPr>
+    <a:solidFill>
+      <a:schemeClr val="bg1"/>
+    </a:solidFill>
+    <a:ln w="9525" cap="flat" cmpd="sng" algn="ctr">
+      <a:solidFill>
+        <a:schemeClr val="tx1">
+          <a:lumMod val="15000"/>
+          <a:lumOff val="85000"/>
+        </a:schemeClr>
+      </a:solidFill>
+      <a:round/>
+    </a:ln>
+    <a:effectLst/>
+  </c:spPr>
+  <c:txPr>
+    <a:bodyPr/>
+    <a:lstStyle/>
+    <a:p>
+      <a:pPr>
+        <a:defRPr/>
+      </a:pPr>
+      <a:endParaRPr lang="he-IL"/>
+    </a:p>
+  </c:txPr>
+  <c:externalData r:id="rId1"/>
+</c:chartSpace>
+</file>
+
+<file path=word/charts/chart5.xml><?xml version="1.0" encoding="utf-8"?>
 <c:chartSpace xmlns:c="http://schemas.openxmlformats.org/drawingml/2006/chart" xmlns:a="http://schemas.openxmlformats.org/drawingml/2006/main" xmlns:r="http://schemas.openxmlformats.org/officeDocument/2006/relationships">
   <c:date1904 val="1"/>
   <c:lang val="he-IL"/>
@@ -26685,7 +30443,7 @@
                 <c:formatCode>General</c:formatCode>
                 <c:ptCount val="3"/>
                 <c:pt idx="0">
-                  <c:v>0.62912087912087977</c:v>
+                  <c:v>0.62912087912088022</c:v>
                 </c:pt>
                 <c:pt idx="1">
                   <c:v>0.75490196078431371</c:v>
@@ -26729,7 +30487,7 @@
                 <c:formatCode>General</c:formatCode>
                 <c:ptCount val="3"/>
                 <c:pt idx="0">
-                  <c:v>0.71343726800296925</c:v>
+                  <c:v>0.71343726800296881</c:v>
                 </c:pt>
                 <c:pt idx="1">
                   <c:v>0.94188861985472161</c:v>
@@ -26773,7 +30531,7 @@
                 <c:formatCode>General</c:formatCode>
                 <c:ptCount val="3"/>
                 <c:pt idx="0">
-                  <c:v>0.96941612604263139</c:v>
+                  <c:v>0.96941612604263117</c:v>
                 </c:pt>
                 <c:pt idx="1">
                   <c:v>0.68055555555555569</c:v>
@@ -26817,10 +30575,10 @@
                 <c:formatCode>General</c:formatCode>
                 <c:ptCount val="3"/>
                 <c:pt idx="0">
-                  <c:v>0.68435191403626561</c:v>
+                  <c:v>0.6843519140362655</c:v>
                 </c:pt>
                 <c:pt idx="1">
-                  <c:v>0.66539343009931284</c:v>
+                  <c:v>0.66539343009931307</c:v>
                 </c:pt>
                 <c:pt idx="2">
                   <c:v>0.92629482071713143</c:v>
@@ -26830,23 +30588,23 @@
           </c:yVal>
           <c:smooth val="1"/>
         </c:ser>
-        <c:axId val="113862144"/>
-        <c:axId val="113863680"/>
+        <c:axId val="104233600"/>
+        <c:axId val="111923584"/>
       </c:scatterChart>
       <c:valAx>
-        <c:axId val="113862144"/>
+        <c:axId val="104233600"/>
         <c:scaling>
           <c:orientation val="minMax"/>
         </c:scaling>
         <c:axPos val="b"/>
         <c:numFmt formatCode="General" sourceLinked="1"/>
         <c:tickLblPos val="nextTo"/>
-        <c:crossAx val="113863680"/>
+        <c:crossAx val="111923584"/>
         <c:crosses val="autoZero"/>
         <c:crossBetween val="midCat"/>
       </c:valAx>
       <c:valAx>
-        <c:axId val="113863680"/>
+        <c:axId val="111923584"/>
         <c:scaling>
           <c:orientation val="minMax"/>
         </c:scaling>
@@ -26854,7 +30612,7 @@
         <c:majorGridlines/>
         <c:numFmt formatCode="General" sourceLinked="1"/>
         <c:tickLblPos val="nextTo"/>
-        <c:crossAx val="113862144"/>
+        <c:crossAx val="104233600"/>
         <c:crosses val="autoZero"/>
         <c:crossBetween val="midCat"/>
       </c:valAx>
@@ -26863,12 +30621,13 @@
       <c:legendPos val="r"/>
     </c:legend>
     <c:plotVisOnly val="1"/>
+    <c:dispBlanksAs val="gap"/>
   </c:chart>
   <c:externalData r:id="rId1"/>
 </c:chartSpace>
 </file>
 
-<file path=word/charts/chart3.xml><?xml version="1.0" encoding="utf-8"?>
+<file path=word/charts/chart6.xml><?xml version="1.0" encoding="utf-8"?>
 <c:chartSpace xmlns:c="http://schemas.openxmlformats.org/drawingml/2006/chart" xmlns:a="http://schemas.openxmlformats.org/drawingml/2006/main" xmlns:r="http://schemas.openxmlformats.org/officeDocument/2006/relationships">
   <c:date1904 val="1"/>
   <c:lang val="he-IL"/>
@@ -26908,10 +30667,10 @@
                 <c:formatCode>General</c:formatCode>
                 <c:ptCount val="3"/>
                 <c:pt idx="0">
-                  <c:v>0.84719101123595542</c:v>
+                  <c:v>0.84719101123595564</c:v>
                 </c:pt>
                 <c:pt idx="1">
-                  <c:v>2.1113585746102435</c:v>
+                  <c:v>2.1113585746102426</c:v>
                 </c:pt>
                 <c:pt idx="2">
                   <c:v>2.7600000000000002</c:v>
@@ -27046,7 +30805,7 @@
                   <c:v>1.8797327394209353</c:v>
                 </c:pt>
                 <c:pt idx="2">
-                  <c:v>2.7377777777777803</c:v>
+                  <c:v>2.7377777777777816</c:v>
                 </c:pt>
               </c:numCache>
             </c:numRef>
@@ -27084,10 +30843,10 @@
                 <c:formatCode>General</c:formatCode>
                 <c:ptCount val="3"/>
                 <c:pt idx="0">
-                  <c:v>0.89662921348314695</c:v>
+                  <c:v>0.8966292134831475</c:v>
                 </c:pt>
                 <c:pt idx="1">
-                  <c:v>1.9242761692650345</c:v>
+                  <c:v>1.9242761692650352</c:v>
                 </c:pt>
                 <c:pt idx="2">
                   <c:v>2.6822222222222232</c:v>
@@ -27097,23 +30856,23 @@
           </c:yVal>
           <c:smooth val="1"/>
         </c:ser>
-        <c:axId val="115194112"/>
-        <c:axId val="85467520"/>
+        <c:axId val="113382144"/>
+        <c:axId val="113383680"/>
       </c:scatterChart>
       <c:valAx>
-        <c:axId val="115194112"/>
+        <c:axId val="113382144"/>
         <c:scaling>
           <c:orientation val="minMax"/>
         </c:scaling>
         <c:axPos val="b"/>
         <c:numFmt formatCode="General" sourceLinked="1"/>
         <c:tickLblPos val="nextTo"/>
-        <c:crossAx val="85467520"/>
+        <c:crossAx val="113383680"/>
         <c:crosses val="autoZero"/>
         <c:crossBetween val="midCat"/>
       </c:valAx>
       <c:valAx>
-        <c:axId val="85467520"/>
+        <c:axId val="113383680"/>
         <c:scaling>
           <c:orientation val="minMax"/>
         </c:scaling>
@@ -27121,7 +30880,7 @@
         <c:majorGridlines/>
         <c:numFmt formatCode="General" sourceLinked="1"/>
         <c:tickLblPos val="nextTo"/>
-        <c:crossAx val="115194112"/>
+        <c:crossAx val="113382144"/>
         <c:crosses val="autoZero"/>
         <c:crossBetween val="midCat"/>
       </c:valAx>
@@ -27130,12 +30889,13 @@
       <c:legendPos val="r"/>
     </c:legend>
     <c:plotVisOnly val="1"/>
+    <c:dispBlanksAs val="gap"/>
   </c:chart>
   <c:externalData r:id="rId1"/>
 </c:chartSpace>
 </file>
 
-<file path=word/charts/chart4.xml><?xml version="1.0" encoding="utf-8"?>
+<file path=word/charts/chart7.xml><?xml version="1.0" encoding="utf-8"?>
 <c:chartSpace xmlns:c="http://schemas.openxmlformats.org/drawingml/2006/chart" xmlns:a="http://schemas.openxmlformats.org/drawingml/2006/main" xmlns:r="http://schemas.openxmlformats.org/officeDocument/2006/relationships">
   <c:lang val="he-IL"/>
   <c:chart>
@@ -27174,13 +30934,13 @@
                 <c:formatCode>General</c:formatCode>
                 <c:ptCount val="3"/>
                 <c:pt idx="0">
-                  <c:v>0.98717948717948756</c:v>
+                  <c:v>0.98717948717948789</c:v>
                 </c:pt>
                 <c:pt idx="1">
-                  <c:v>2.2435897435897449</c:v>
+                  <c:v>2.2435897435897458</c:v>
                 </c:pt>
                 <c:pt idx="2">
-                  <c:v>5.5897435897435921</c:v>
+                  <c:v>5.5897435897435939</c:v>
                 </c:pt>
               </c:numCache>
             </c:numRef>
@@ -27218,7 +30978,7 @@
                 <c:formatCode>General</c:formatCode>
                 <c:ptCount val="3"/>
                 <c:pt idx="0">
-                  <c:v>0.94871794871794812</c:v>
+                  <c:v>0.94871794871794768</c:v>
                 </c:pt>
                 <c:pt idx="1">
                   <c:v>3.7948717948717952</c:v>
@@ -27262,7 +31022,7 @@
                 <c:formatCode>General</c:formatCode>
                 <c:ptCount val="3"/>
                 <c:pt idx="0">
-                  <c:v>0.89743589743589791</c:v>
+                  <c:v>0.89743589743589813</c:v>
                 </c:pt>
                 <c:pt idx="1">
                   <c:v>3.6025641025641026</c:v>
@@ -27306,10 +31066,10 @@
                 <c:formatCode>General</c:formatCode>
                 <c:ptCount val="3"/>
                 <c:pt idx="0">
-                  <c:v>0.97435897435897478</c:v>
+                  <c:v>0.97435897435897501</c:v>
                 </c:pt>
                 <c:pt idx="1">
-                  <c:v>3.6923076923076938</c:v>
+                  <c:v>3.6923076923076947</c:v>
                 </c:pt>
                 <c:pt idx="2">
                   <c:v>8.9230769230769234</c:v>
@@ -27350,36 +31110,36 @@
                 <c:formatCode>General</c:formatCode>
                 <c:ptCount val="3"/>
                 <c:pt idx="0">
-                  <c:v>0.98717948717948756</c:v>
+                  <c:v>0.98717948717948789</c:v>
                 </c:pt>
                 <c:pt idx="1">
                   <c:v>3.4615384615384617</c:v>
                 </c:pt>
                 <c:pt idx="2">
-                  <c:v>7.7564102564102519</c:v>
+                  <c:v>7.7564102564102484</c:v>
                 </c:pt>
               </c:numCache>
             </c:numRef>
           </c:yVal>
           <c:smooth val="1"/>
         </c:ser>
-        <c:axId val="85514880"/>
-        <c:axId val="91304320"/>
+        <c:axId val="113408640"/>
+        <c:axId val="113418624"/>
       </c:scatterChart>
       <c:valAx>
-        <c:axId val="85514880"/>
+        <c:axId val="113408640"/>
         <c:scaling>
           <c:orientation val="minMax"/>
         </c:scaling>
         <c:axPos val="b"/>
         <c:numFmt formatCode="General" sourceLinked="1"/>
         <c:tickLblPos val="nextTo"/>
-        <c:crossAx val="91304320"/>
+        <c:crossAx val="113418624"/>
         <c:crosses val="autoZero"/>
         <c:crossBetween val="midCat"/>
       </c:valAx>
       <c:valAx>
-        <c:axId val="91304320"/>
+        <c:axId val="113418624"/>
         <c:scaling>
           <c:orientation val="minMax"/>
         </c:scaling>
@@ -27387,7 +31147,7 @@
         <c:majorGridlines/>
         <c:numFmt formatCode="General" sourceLinked="1"/>
         <c:tickLblPos val="nextTo"/>
-        <c:crossAx val="85514880"/>
+        <c:crossAx val="113408640"/>
         <c:crosses val="autoZero"/>
         <c:crossBetween val="midCat"/>
       </c:valAx>
@@ -27396,12 +31156,13 @@
       <c:legendPos val="r"/>
     </c:legend>
     <c:plotVisOnly val="1"/>
+    <c:dispBlanksAs val="gap"/>
   </c:chart>
   <c:externalData r:id="rId1"/>
 </c:chartSpace>
 </file>
 
-<file path=word/charts/chart5.xml><?xml version="1.0" encoding="utf-8"?>
+<file path=word/charts/chart8.xml><?xml version="1.0" encoding="utf-8"?>
 <c:chartSpace xmlns:c="http://schemas.openxmlformats.org/drawingml/2006/chart" xmlns:a="http://schemas.openxmlformats.org/drawingml/2006/main" xmlns:r="http://schemas.openxmlformats.org/officeDocument/2006/relationships">
   <c:date1904 val="1"/>
   <c:lang val="he-IL"/>
@@ -27441,13 +31202,13 @@
                 <c:formatCode>General</c:formatCode>
                 <c:ptCount val="3"/>
                 <c:pt idx="0">
-                  <c:v>0.81081081081081097</c:v>
+                  <c:v>0.81081081081081119</c:v>
                 </c:pt>
                 <c:pt idx="1">
                   <c:v>3.1311111111111112</c:v>
                 </c:pt>
                 <c:pt idx="2">
-                  <c:v>0.46444444444444449</c:v>
+                  <c:v>0.4644444444444446</c:v>
                 </c:pt>
               </c:numCache>
             </c:numRef>
@@ -27488,10 +31249,10 @@
                   <c:v>0.78828828828828834</c:v>
                 </c:pt>
                 <c:pt idx="1">
-                  <c:v>1.3911111111111114</c:v>
+                  <c:v>1.3911111111111119</c:v>
                 </c:pt>
                 <c:pt idx="2">
-                  <c:v>0.95333333333333348</c:v>
+                  <c:v>0.9533333333333337</c:v>
                 </c:pt>
               </c:numCache>
             </c:numRef>
@@ -27529,7 +31290,7 @@
                 <c:formatCode>General</c:formatCode>
                 <c:ptCount val="3"/>
                 <c:pt idx="0">
-                  <c:v>0.87612612612612628</c:v>
+                  <c:v>0.8761261261261265</c:v>
                 </c:pt>
                 <c:pt idx="1">
                   <c:v>1.0911111111111111</c:v>
@@ -27576,7 +31337,7 @@
                   <c:v>0.89414414414414412</c:v>
                 </c:pt>
                 <c:pt idx="1">
-                  <c:v>2.7822222222222228</c:v>
+                  <c:v>2.7822222222222237</c:v>
                 </c:pt>
                 <c:pt idx="2">
                   <c:v>1.0466666666666666</c:v>
@@ -27620,7 +31381,7 @@
                   <c:v>0.81306306306306309</c:v>
                 </c:pt>
                 <c:pt idx="1">
-                  <c:v>2.6822222222222227</c:v>
+                  <c:v>2.6822222222222232</c:v>
                 </c:pt>
                 <c:pt idx="2">
                   <c:v>0.11333333333333333</c:v>
@@ -27630,23 +31391,23 @@
           </c:yVal>
           <c:smooth val="1"/>
         </c:ser>
-        <c:axId val="91359872"/>
-        <c:axId val="91390336"/>
+        <c:axId val="113435392"/>
+        <c:axId val="113436928"/>
       </c:scatterChart>
       <c:valAx>
-        <c:axId val="91359872"/>
+        <c:axId val="113435392"/>
         <c:scaling>
           <c:orientation val="minMax"/>
         </c:scaling>
         <c:axPos val="b"/>
         <c:numFmt formatCode="General" sourceLinked="1"/>
         <c:tickLblPos val="nextTo"/>
-        <c:crossAx val="91390336"/>
+        <c:crossAx val="113436928"/>
         <c:crosses val="autoZero"/>
         <c:crossBetween val="midCat"/>
       </c:valAx>
       <c:valAx>
-        <c:axId val="91390336"/>
+        <c:axId val="113436928"/>
         <c:scaling>
           <c:orientation val="minMax"/>
         </c:scaling>
@@ -27654,7 +31415,7 @@
         <c:majorGridlines/>
         <c:numFmt formatCode="General" sourceLinked="1"/>
         <c:tickLblPos val="nextTo"/>
-        <c:crossAx val="91359872"/>
+        <c:crossAx val="113435392"/>
         <c:crosses val="autoZero"/>
         <c:crossBetween val="midCat"/>
       </c:valAx>
@@ -27663,12 +31424,13 @@
       <c:legendPos val="r"/>
     </c:legend>
     <c:plotVisOnly val="1"/>
+    <c:dispBlanksAs val="gap"/>
   </c:chart>
   <c:externalData r:id="rId1"/>
 </c:chartSpace>
 </file>
 
-<file path=word/charts/chart6.xml><?xml version="1.0" encoding="utf-8"?>
+<file path=word/charts/chart9.xml><?xml version="1.0" encoding="utf-8"?>
 <c:chartSpace xmlns:c="http://schemas.openxmlformats.org/drawingml/2006/chart" xmlns:a="http://schemas.openxmlformats.org/drawingml/2006/main" xmlns:r="http://schemas.openxmlformats.org/officeDocument/2006/relationships">
   <c:date1904 val="1"/>
   <c:lang val="he-IL"/>
@@ -27708,10 +31470,10 @@
                 <c:formatCode>General</c:formatCode>
                 <c:ptCount val="3"/>
                 <c:pt idx="0">
-                  <c:v>0.92307692307692302</c:v>
+                  <c:v>0.9230769230769228</c:v>
                 </c:pt>
                 <c:pt idx="1">
-                  <c:v>4.2948717948717956</c:v>
+                  <c:v>4.2948717948717974</c:v>
                 </c:pt>
                 <c:pt idx="2">
                   <c:v>5.3164556962025316</c:v>
@@ -27755,10 +31517,10 @@
                   <c:v>0.9358974358974359</c:v>
                 </c:pt>
                 <c:pt idx="1">
-                  <c:v>7.435897435897437</c:v>
+                  <c:v>7.4358974358974388</c:v>
                 </c:pt>
                 <c:pt idx="2">
-                  <c:v>4.5822784810126604</c:v>
+                  <c:v>4.582278481012664</c:v>
                 </c:pt>
               </c:numCache>
             </c:numRef>
@@ -27799,10 +31561,10 @@
                   <c:v>0.96153846153846168</c:v>
                 </c:pt>
                 <c:pt idx="1">
-                  <c:v>6.8333333333333339</c:v>
+                  <c:v>6.8333333333333366</c:v>
                 </c:pt>
                 <c:pt idx="2">
-                  <c:v>2.5316455696202529</c:v>
+                  <c:v>2.531645569620252</c:v>
                 </c:pt>
               </c:numCache>
             </c:numRef>
@@ -27843,10 +31605,10 @@
                   <c:v>0.96153846153846168</c:v>
                 </c:pt>
                 <c:pt idx="1">
-                  <c:v>7.0769230769230775</c:v>
+                  <c:v>7.0769230769230784</c:v>
                 </c:pt>
                 <c:pt idx="2">
-                  <c:v>4.5316455696202524</c:v>
+                  <c:v>4.5316455696202516</c:v>
                 </c:pt>
               </c:numCache>
             </c:numRef>
@@ -27884,7 +31646,7 @@
                 <c:formatCode>General</c:formatCode>
                 <c:ptCount val="3"/>
                 <c:pt idx="0">
-                  <c:v>0.98717948717948734</c:v>
+                  <c:v>0.98717948717948756</c:v>
                 </c:pt>
                 <c:pt idx="1">
                   <c:v>5.115384615384615</c:v>
@@ -27897,23 +31659,23 @@
           </c:yVal>
           <c:smooth val="1"/>
         </c:ser>
-        <c:axId val="91425408"/>
-        <c:axId val="91431296"/>
+        <c:axId val="115493504"/>
+        <c:axId val="115552640"/>
       </c:scatterChart>
       <c:valAx>
-        <c:axId val="91425408"/>
+        <c:axId val="115493504"/>
         <c:scaling>
           <c:orientation val="minMax"/>
         </c:scaling>
         <c:axPos val="b"/>
         <c:numFmt formatCode="General" sourceLinked="1"/>
         <c:tickLblPos val="nextTo"/>
-        <c:crossAx val="91431296"/>
+        <c:crossAx val="115552640"/>
         <c:crosses val="autoZero"/>
         <c:crossBetween val="midCat"/>
       </c:valAx>
       <c:valAx>
-        <c:axId val="91431296"/>
+        <c:axId val="115552640"/>
         <c:scaling>
           <c:orientation val="minMax"/>
         </c:scaling>
@@ -27921,7 +31683,7 @@
         <c:majorGridlines/>
         <c:numFmt formatCode="General" sourceLinked="1"/>
         <c:tickLblPos val="nextTo"/>
-        <c:crossAx val="91425408"/>
+        <c:crossAx val="115493504"/>
         <c:crosses val="autoZero"/>
         <c:crossBetween val="midCat"/>
       </c:valAx>
@@ -27930,6 +31692,7 @@
       <c:legendPos val="r"/>
     </c:legend>
     <c:plotVisOnly val="1"/>
+    <c:dispBlanksAs val="gap"/>
   </c:chart>
   <c:externalData r:id="rId1"/>
 </c:chartSpace>

</xml_diff>